<commit_message>
algumas cenas de neo4j
</commit_message>
<xml_diff>
--- a/Doc/201819-MIEI-BDNOSQL.docx
+++ b/Doc/201819-MIEI-BDNOSQL.docx
@@ -4,7 +4,7 @@
   <w:body>
     <w:p>
       <w:pPr>
-        <w:pStyle w:val="Cabealho"/>
+        <w:pStyle w:val="Header"/>
         <w:tabs>
           <w:tab w:val="clear" w:pos="4252"/>
           <w:tab w:val="clear" w:pos="8504"/>
@@ -93,7 +93,7 @@
               </wp:anchor>
             </w:drawing>
           </mc:Choice>
-          <mc:Fallback xmlns:mv="urn:schemas-microsoft-com:mac:vml" xmlns:mo="http://schemas.microsoft.com/office/mac/office/2008/main">
+          <mc:Fallback xmlns:mo="http://schemas.microsoft.com/office/mac/office/2008/main" xmlns:mv="urn:schemas-microsoft-com:mac:vml">
             <w:pict>
               <v:rect w14:anchorId="56E01992" id="Rectangle 1" o:spid="_x0000_s1026" style="position:absolute;margin-left:-90pt;margin-top:-116.95pt;width:2in;height:900pt;z-index:-251655680;visibility:visible;mso-wrap-style:square;mso-width-percent:0;mso-height-percent:0;mso-wrap-distance-left:9pt;mso-wrap-distance-top:0;mso-wrap-distance-right:9pt;mso-wrap-distance-bottom:0;mso-position-horizontal:absolute;mso-position-horizontal-relative:text;mso-position-vertical:absolute;mso-position-vertical-relative:text;mso-width-percent:0;mso-height-percent:0;mso-width-relative:page;mso-height-relative:page;v-text-anchor:middle" o:gfxdata="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" fillcolor="#76923c" stroked="f" strokecolor="#4a7ebb">
                 <v:shadow on="t" opacity="22936f" mv:blur="40000f" origin=",.5" offset="0,23000emu"/>
@@ -451,7 +451,7 @@
                 <v:stroke joinstyle="miter"/>
                 <v:path gradientshapeok="t" o:connecttype="rect"/>
               </v:shapetype>
-              <v:shape id="Text Box 8" o:spid="_x0000_s1026" type="#_x0000_t202" style="position:absolute;left:0;text-align:left;margin-left:90pt;margin-top:71.4pt;width:315pt;height:162.75pt;z-index:251653632;visibility:visible;mso-wrap-style:square;mso-width-percent:0;mso-height-percent:0;mso-wrap-distance-left:9pt;mso-wrap-distance-top:0;mso-wrap-distance-right:9pt;mso-wrap-distance-bottom:0;mso-position-horizontal:absolute;mso-position-horizontal-relative:text;mso-position-vertical:absolute;mso-position-vertical-relative:text;mso-width-percent:0;mso-height-percent:0;mso-width-relative:page;mso-height-relative:page;v-text-anchor:top" o:gfxdata="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" filled="f" stroked="f">
+              <v:shape id="Text Box 8" o:spid="_x0000_s1026" type="#_x0000_t202" style="position:absolute;left:0;text-align:left;margin-left:90pt;margin-top:71.4pt;width:315pt;height:162.75pt;z-index:251653632;visibility:visible;mso-wrap-style:square;mso-width-percent:0;mso-height-percent:0;mso-wrap-distance-left:9pt;mso-wrap-distance-top:0;mso-wrap-distance-right:9pt;mso-wrap-distance-bottom:0;mso-position-horizontal:absolute;mso-position-horizontal-relative:text;mso-position-vertical:absolute;mso-position-vertical-relative:text;mso-width-percent:0;mso-height-percent:0;mso-width-relative:page;mso-height-relative:page;v-text-anchor:top" o:gfxdata="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" filled="f" stroked="f">
                 <v:textbox>
                   <w:txbxContent>
                     <w:p>
@@ -911,7 +911,7 @@
           </mc:Choice>
           <mc:Fallback>
             <w:pict>
-              <v:shape w14:anchorId="33F23179" id="Text Box 9" o:spid="_x0000_s1027" type="#_x0000_t202" style="position:absolute;left:0;text-align:left;margin-left:89.7pt;margin-top:7pt;width:342pt;height:35.25pt;z-index:251654656;visibility:visible;mso-wrap-style:square;mso-width-percent:0;mso-height-percent:0;mso-wrap-distance-left:9pt;mso-wrap-distance-top:0;mso-wrap-distance-right:9pt;mso-wrap-distance-bottom:0;mso-position-horizontal:absolute;mso-position-horizontal-relative:text;mso-position-vertical:absolute;mso-position-vertical-relative:text;mso-width-percent:0;mso-height-percent:0;mso-width-relative:page;mso-height-relative:page;v-text-anchor:top" o:gfxdata="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" filled="f" stroked="f">
+              <v:shape w14:anchorId="33F23179" id="Text Box 9" o:spid="_x0000_s1027" type="#_x0000_t202" style="position:absolute;left:0;text-align:left;margin-left:89.7pt;margin-top:7pt;width:342pt;height:35.25pt;z-index:251654656;visibility:visible;mso-wrap-style:square;mso-width-percent:0;mso-height-percent:0;mso-wrap-distance-left:9pt;mso-wrap-distance-top:0;mso-wrap-distance-right:9pt;mso-wrap-distance-bottom:0;mso-position-horizontal:absolute;mso-position-horizontal-relative:text;mso-position-vertical:absolute;mso-position-vertical-relative:text;mso-width-percent:0;mso-height-percent:0;mso-width-relative:page;mso-height-relative:page;v-text-anchor:top" o:gfxdata="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" filled="f" stroked="f">
                 <v:textbox>
                   <w:txbxContent>
                     <w:p>
@@ -1166,7 +1166,6 @@
                               </w:rPr>
                               <w:t>&lt;&lt;</w:t>
                             </w:r>
-                            <w:proofErr w:type="gramStart"/>
                             <w:r>
                               <w:rPr>
                                 <w:rFonts w:ascii="Calibri" w:hAnsi="Calibri" w:cs="Arial"/>
@@ -1175,7 +1174,6 @@
                               </w:rPr>
                               <w:t>Janeiro</w:t>
                             </w:r>
-                            <w:proofErr w:type="gramEnd"/>
                             <w:r>
                               <w:rPr>
                                 <w:rFonts w:ascii="Calibri" w:hAnsi="Calibri" w:cs="Arial"/>
@@ -1231,7 +1229,7 @@
           </mc:Choice>
           <mc:Fallback>
             <w:pict>
-              <v:shape w14:anchorId="21B5E01A" id="Text Box 10" o:spid="_x0000_s1028" type="#_x0000_t202" style="position:absolute;left:0;text-align:left;margin-left:89.7pt;margin-top:14.8pt;width:282pt;height:85.45pt;z-index:251655680;visibility:visible;mso-wrap-style:square;mso-width-percent:0;mso-height-percent:0;mso-wrap-distance-left:9pt;mso-wrap-distance-top:0;mso-wrap-distance-right:9pt;mso-wrap-distance-bottom:0;mso-position-horizontal:absolute;mso-position-horizontal-relative:text;mso-position-vertical:absolute;mso-position-vertical-relative:text;mso-width-percent:0;mso-height-percent:0;mso-width-relative:page;mso-height-relative:page;v-text-anchor:top" o:gfxdata="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" filled="f" stroked="f">
+              <v:shape w14:anchorId="21B5E01A" id="Text Box 10" o:spid="_x0000_s1028" type="#_x0000_t202" style="position:absolute;left:0;text-align:left;margin-left:89.7pt;margin-top:14.8pt;width:282pt;height:85.45pt;z-index:251655680;visibility:visible;mso-wrap-style:square;mso-width-percent:0;mso-height-percent:0;mso-wrap-distance-left:9pt;mso-wrap-distance-top:0;mso-wrap-distance-right:9pt;mso-wrap-distance-bottom:0;mso-position-horizontal:absolute;mso-position-horizontal-relative:text;mso-position-vertical:absolute;mso-position-vertical-relative:text;mso-width-percent:0;mso-height-percent:0;mso-width-relative:page;mso-height-relative:page;v-text-anchor:top" o:gfxdata="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" filled="f" stroked="f">
                 <v:textbox>
                   <w:txbxContent>
                     <w:p>
@@ -1360,7 +1358,6 @@
                         </w:rPr>
                         <w:t>&lt;&lt;</w:t>
                       </w:r>
-                      <w:proofErr w:type="gramStart"/>
                       <w:r>
                         <w:rPr>
                           <w:rFonts w:ascii="Calibri" w:hAnsi="Calibri" w:cs="Arial"/>
@@ -1369,7 +1366,6 @@
                         </w:rPr>
                         <w:t>Janeiro</w:t>
                       </w:r>
-                      <w:proofErr w:type="gramEnd"/>
                       <w:r>
                         <w:rPr>
                           <w:rFonts w:ascii="Calibri" w:hAnsi="Calibri" w:cs="Arial"/>
@@ -1775,7 +1771,7 @@
           </mc:Choice>
           <mc:Fallback>
             <w:pict>
-              <v:shape w14:anchorId="7F867509" id="Text Box 16" o:spid="_x0000_s1029" type="#_x0000_t202" style="position:absolute;left:0;text-align:left;margin-left:210.75pt;margin-top:-17.55pt;width:3in;height:94.5pt;z-index:251658752;visibility:visible;mso-wrap-style:square;mso-width-percent:0;mso-height-percent:0;mso-wrap-distance-left:9pt;mso-wrap-distance-top:0;mso-wrap-distance-right:9pt;mso-wrap-distance-bottom:0;mso-position-horizontal:absolute;mso-position-horizontal-relative:text;mso-position-vertical:absolute;mso-position-vertical-relative:text;mso-width-percent:0;mso-height-percent:0;mso-width-relative:page;mso-height-relative:page;v-text-anchor:top" o:gfxdata="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" filled="f" stroked="f">
+              <v:shape w14:anchorId="7F867509" id="Text Box 16" o:spid="_x0000_s1029" type="#_x0000_t202" style="position:absolute;left:0;text-align:left;margin-left:210.75pt;margin-top:-17.55pt;width:3in;height:94.5pt;z-index:251658752;visibility:visible;mso-wrap-style:square;mso-width-percent:0;mso-height-percent:0;mso-wrap-distance-left:9pt;mso-wrap-distance-top:0;mso-wrap-distance-right:9pt;mso-wrap-distance-bottom:0;mso-position-horizontal:absolute;mso-position-horizontal-relative:text;mso-position-vertical:absolute;mso-position-vertical-relative:text;mso-width-percent:0;mso-height-percent:0;mso-width-relative:page;mso-height-relative:page;v-text-anchor:top" o:gfxdata="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" filled="f" stroked="f">
                 <v:textbox>
                   <w:txbxContent>
                     <w:tbl>
@@ -2295,7 +2291,7 @@
           </mc:Choice>
           <mc:Fallback>
             <w:pict>
-              <v:shape w14:anchorId="60847B96" id="Text Box 12" o:spid="_x0000_s1030" type="#_x0000_t202" style="position:absolute;left:0;text-align:left;margin-left:11.7pt;margin-top:14.95pt;width:342pt;height:33pt;z-index:251656704;visibility:visible;mso-wrap-style:square;mso-width-percent:0;mso-height-percent:0;mso-wrap-distance-left:9pt;mso-wrap-distance-top:0;mso-wrap-distance-right:9pt;mso-wrap-distance-bottom:0;mso-position-horizontal:absolute;mso-position-horizontal-relative:text;mso-position-vertical:absolute;mso-position-vertical-relative:text;mso-width-percent:0;mso-height-percent:0;mso-width-relative:page;mso-height-relative:page;v-text-anchor:top" o:gfxdata="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" filled="f" stroked="f">
+              <v:shape w14:anchorId="60847B96" id="Text Box 12" o:spid="_x0000_s1030" type="#_x0000_t202" style="position:absolute;left:0;text-align:left;margin-left:11.7pt;margin-top:14.95pt;width:342pt;height:33pt;z-index:251656704;visibility:visible;mso-wrap-style:square;mso-width-percent:0;mso-height-percent:0;mso-wrap-distance-left:9pt;mso-wrap-distance-top:0;mso-wrap-distance-right:9pt;mso-wrap-distance-bottom:0;mso-position-horizontal:absolute;mso-position-horizontal-relative:text;mso-position-vertical:absolute;mso-position-vertical-relative:text;mso-width-percent:0;mso-height-percent:0;mso-width-relative:page;mso-height-relative:page;v-text-anchor:top" o:gfxdata="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" filled="f" stroked="f">
                 <v:textbox>
                   <w:txbxContent>
                     <w:p>
@@ -2589,7 +2585,6 @@
                               </w:rPr>
                               <w:t>&lt;&lt;</w:t>
                             </w:r>
-                            <w:proofErr w:type="gramStart"/>
                             <w:r>
                               <w:rPr>
                                 <w:rFonts w:ascii="Calibri" w:hAnsi="Calibri" w:cs="Arial"/>
@@ -2598,7 +2593,6 @@
                               </w:rPr>
                               <w:t>Janeiro</w:t>
                             </w:r>
-                            <w:proofErr w:type="gramEnd"/>
                             <w:r>
                               <w:rPr>
                                 <w:rFonts w:ascii="Calibri" w:hAnsi="Calibri" w:cs="Arial"/>
@@ -2676,7 +2670,7 @@
           </mc:Choice>
           <mc:Fallback>
             <w:pict>
-              <v:shape w14:anchorId="41081F7F" id="Text Box 13" o:spid="_x0000_s1031" type="#_x0000_t202" style="position:absolute;left:0;text-align:left;margin-left:11.7pt;margin-top:4.4pt;width:261pt;height:105.75pt;z-index:251657728;visibility:visible;mso-wrap-style:square;mso-width-percent:0;mso-height-percent:0;mso-wrap-distance-left:9pt;mso-wrap-distance-top:0;mso-wrap-distance-right:9pt;mso-wrap-distance-bottom:0;mso-position-horizontal:absolute;mso-position-horizontal-relative:text;mso-position-vertical:absolute;mso-position-vertical-relative:text;mso-width-percent:0;mso-height-percent:0;mso-width-relative:page;mso-height-relative:page;v-text-anchor:top" o:gfxdata="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" filled="f" stroked="f">
+              <v:shape w14:anchorId="41081F7F" id="Text Box 13" o:spid="_x0000_s1031" type="#_x0000_t202" style="position:absolute;left:0;text-align:left;margin-left:11.7pt;margin-top:4.4pt;width:261pt;height:105.75pt;z-index:251657728;visibility:visible;mso-wrap-style:square;mso-width-percent:0;mso-height-percent:0;mso-wrap-distance-left:9pt;mso-wrap-distance-top:0;mso-wrap-distance-right:9pt;mso-wrap-distance-bottom:0;mso-position-horizontal:absolute;mso-position-horizontal-relative:text;mso-position-vertical:absolute;mso-position-vertical-relative:text;mso-width-percent:0;mso-height-percent:0;mso-width-relative:page;mso-height-relative:page;v-text-anchor:top" o:gfxdata="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" filled="f" stroked="f">
                 <v:textbox>
                   <w:txbxContent>
                     <w:p>
@@ -2807,7 +2801,6 @@
                         </w:rPr>
                         <w:t>&lt;&lt;</w:t>
                       </w:r>
-                      <w:proofErr w:type="gramStart"/>
                       <w:r>
                         <w:rPr>
                           <w:rFonts w:ascii="Calibri" w:hAnsi="Calibri" w:cs="Arial"/>
@@ -2816,7 +2809,6 @@
                         </w:rPr>
                         <w:t>Janeiro</w:t>
                       </w:r>
-                      <w:proofErr w:type="gramEnd"/>
                       <w:r>
                         <w:rPr>
                           <w:rFonts w:ascii="Calibri" w:hAnsi="Calibri" w:cs="Arial"/>
@@ -2924,7 +2916,7 @@
     </w:p>
     <w:p>
       <w:pPr>
-        <w:pStyle w:val="Ttulo3"/>
+        <w:pStyle w:val="Heading3"/>
         <w:rPr>
           <w:rFonts w:ascii="Calibri" w:hAnsi="Calibri"/>
         </w:rPr>
@@ -2939,7 +2931,7 @@
     </w:p>
     <w:p>
       <w:pPr>
-        <w:pStyle w:val="Ttulo1"/>
+        <w:pStyle w:val="Heading1"/>
         <w:rPr>
           <w:rFonts w:ascii="Calibri" w:hAnsi="Calibri"/>
         </w:rPr>
@@ -3033,7 +3025,7 @@
     </w:p>
     <w:p>
       <w:pPr>
-        <w:pStyle w:val="Ttulo1"/>
+        <w:pStyle w:val="Heading1"/>
         <w:rPr>
           <w:rFonts w:ascii="Calibri" w:hAnsi="Calibri"/>
         </w:rPr>
@@ -3061,7 +3053,7 @@
     </w:p>
     <w:p>
       <w:pPr>
-        <w:pStyle w:val="ndice1"/>
+        <w:pStyle w:val="TOC1"/>
         <w:rPr>
           <w:rFonts w:ascii="Calibri" w:hAnsi="Calibri"/>
           <w:noProof/>
@@ -3092,7 +3084,7 @@
       <w:hyperlink w:anchor="_Toc535645383" w:history="1">
         <w:r>
           <w:rPr>
-            <w:rStyle w:val="Hiperligao"/>
+            <w:rStyle w:val="Hyperlink"/>
             <w:rFonts w:ascii="Calibri" w:hAnsi="Calibri"/>
             <w:noProof/>
           </w:rPr>
@@ -3157,7 +3149,7 @@
     </w:p>
     <w:p>
       <w:pPr>
-        <w:pStyle w:val="ndice2"/>
+        <w:pStyle w:val="TOC2"/>
         <w:rPr>
           <w:rFonts w:ascii="Calibri" w:hAnsi="Calibri"/>
           <w:noProof/>
@@ -3167,7 +3159,7 @@
       <w:hyperlink w:anchor="_Toc535645384" w:history="1">
         <w:r>
           <w:rPr>
-            <w:rStyle w:val="Hiperligao"/>
+            <w:rStyle w:val="Hyperlink"/>
             <w:rFonts w:ascii="Calibri" w:hAnsi="Calibri"/>
             <w:noProof/>
           </w:rPr>
@@ -3232,7 +3224,7 @@
     </w:p>
     <w:p>
       <w:pPr>
-        <w:pStyle w:val="ndice2"/>
+        <w:pStyle w:val="TOC2"/>
         <w:rPr>
           <w:rFonts w:ascii="Calibri" w:hAnsi="Calibri"/>
           <w:noProof/>
@@ -3242,7 +3234,7 @@
       <w:hyperlink w:anchor="_Toc535645385" w:history="1">
         <w:r>
           <w:rPr>
-            <w:rStyle w:val="Hiperligao"/>
+            <w:rStyle w:val="Hyperlink"/>
             <w:rFonts w:ascii="Calibri" w:hAnsi="Calibri"/>
             <w:noProof/>
           </w:rPr>
@@ -3307,7 +3299,7 @@
     </w:p>
     <w:p>
       <w:pPr>
-        <w:pStyle w:val="ndice2"/>
+        <w:pStyle w:val="TOC2"/>
         <w:rPr>
           <w:rFonts w:ascii="Calibri" w:hAnsi="Calibri"/>
           <w:noProof/>
@@ -3317,7 +3309,7 @@
       <w:hyperlink w:anchor="_Toc535645386" w:history="1">
         <w:r>
           <w:rPr>
-            <w:rStyle w:val="Hiperligao"/>
+            <w:rStyle w:val="Hyperlink"/>
             <w:rFonts w:ascii="Calibri" w:hAnsi="Calibri"/>
             <w:noProof/>
           </w:rPr>
@@ -3382,7 +3374,7 @@
     </w:p>
     <w:p>
       <w:pPr>
-        <w:pStyle w:val="ndice2"/>
+        <w:pStyle w:val="TOC2"/>
         <w:rPr>
           <w:rFonts w:ascii="Calibri" w:hAnsi="Calibri"/>
           <w:noProof/>
@@ -3392,7 +3384,7 @@
       <w:hyperlink w:anchor="_Toc535645387" w:history="1">
         <w:r>
           <w:rPr>
-            <w:rStyle w:val="Hiperligao"/>
+            <w:rStyle w:val="Hyperlink"/>
             <w:rFonts w:ascii="Calibri" w:hAnsi="Calibri"/>
             <w:noProof/>
           </w:rPr>
@@ -3457,7 +3449,7 @@
     </w:p>
     <w:p>
       <w:pPr>
-        <w:pStyle w:val="ndice1"/>
+        <w:pStyle w:val="TOC1"/>
         <w:rPr>
           <w:rFonts w:ascii="Calibri" w:hAnsi="Calibri"/>
           <w:noProof/>
@@ -3467,7 +3459,7 @@
       <w:hyperlink w:anchor="_Toc535645388" w:history="1">
         <w:r>
           <w:rPr>
-            <w:rStyle w:val="Hiperligao"/>
+            <w:rStyle w:val="Hyperlink"/>
             <w:rFonts w:ascii="Calibri" w:hAnsi="Calibri"/>
             <w:noProof/>
           </w:rPr>
@@ -3532,7 +3524,7 @@
     </w:p>
     <w:p>
       <w:pPr>
-        <w:pStyle w:val="ndice2"/>
+        <w:pStyle w:val="TOC2"/>
         <w:rPr>
           <w:rFonts w:ascii="Calibri" w:hAnsi="Calibri"/>
           <w:noProof/>
@@ -3542,7 +3534,7 @@
       <w:hyperlink w:anchor="_Toc535645389" w:history="1">
         <w:r>
           <w:rPr>
-            <w:rStyle w:val="Hiperligao"/>
+            <w:rStyle w:val="Hyperlink"/>
             <w:rFonts w:ascii="Calibri" w:hAnsi="Calibri"/>
             <w:noProof/>
           </w:rPr>
@@ -3607,7 +3599,7 @@
     </w:p>
     <w:p>
       <w:pPr>
-        <w:pStyle w:val="ndice2"/>
+        <w:pStyle w:val="TOC2"/>
         <w:rPr>
           <w:rFonts w:ascii="Calibri" w:hAnsi="Calibri"/>
           <w:noProof/>
@@ -3617,7 +3609,7 @@
       <w:hyperlink w:anchor="_Toc535645390" w:history="1">
         <w:r>
           <w:rPr>
-            <w:rStyle w:val="Hiperligao"/>
+            <w:rStyle w:val="Hyperlink"/>
             <w:rFonts w:ascii="Calibri" w:hAnsi="Calibri"/>
             <w:noProof/>
           </w:rPr>
@@ -3682,7 +3674,7 @@
     </w:p>
     <w:p>
       <w:pPr>
-        <w:pStyle w:val="ndice2"/>
+        <w:pStyle w:val="TOC2"/>
         <w:rPr>
           <w:rFonts w:ascii="Calibri" w:hAnsi="Calibri"/>
           <w:noProof/>
@@ -3692,7 +3684,7 @@
       <w:hyperlink w:anchor="_Toc535645391" w:history="1">
         <w:r>
           <w:rPr>
-            <w:rStyle w:val="Hiperligao"/>
+            <w:rStyle w:val="Hyperlink"/>
             <w:rFonts w:ascii="Calibri" w:hAnsi="Calibri"/>
             <w:noProof/>
           </w:rPr>
@@ -3757,7 +3749,7 @@
     </w:p>
     <w:p>
       <w:pPr>
-        <w:pStyle w:val="ndice2"/>
+        <w:pStyle w:val="TOC2"/>
         <w:rPr>
           <w:rFonts w:ascii="Calibri" w:hAnsi="Calibri"/>
           <w:noProof/>
@@ -3767,7 +3759,7 @@
       <w:hyperlink w:anchor="_Toc535645392" w:history="1">
         <w:r>
           <w:rPr>
-            <w:rStyle w:val="Hiperligao"/>
+            <w:rStyle w:val="Hyperlink"/>
             <w:rFonts w:ascii="Calibri" w:hAnsi="Calibri"/>
             <w:noProof/>
           </w:rPr>
@@ -3832,7 +3824,7 @@
     </w:p>
     <w:p>
       <w:pPr>
-        <w:pStyle w:val="ndice2"/>
+        <w:pStyle w:val="TOC2"/>
         <w:rPr>
           <w:rFonts w:ascii="Calibri" w:hAnsi="Calibri"/>
           <w:noProof/>
@@ -3842,7 +3834,7 @@
       <w:hyperlink w:anchor="_Toc535645393" w:history="1">
         <w:r>
           <w:rPr>
-            <w:rStyle w:val="Hiperligao"/>
+            <w:rStyle w:val="Hyperlink"/>
             <w:rFonts w:ascii="Calibri" w:hAnsi="Calibri"/>
             <w:noProof/>
           </w:rPr>
@@ -3907,7 +3899,7 @@
     </w:p>
     <w:p>
       <w:pPr>
-        <w:pStyle w:val="ndice2"/>
+        <w:pStyle w:val="TOC2"/>
         <w:rPr>
           <w:rFonts w:ascii="Calibri" w:hAnsi="Calibri"/>
           <w:noProof/>
@@ -3917,7 +3909,7 @@
       <w:hyperlink w:anchor="_Toc535645394" w:history="1">
         <w:r>
           <w:rPr>
-            <w:rStyle w:val="Hiperligao"/>
+            <w:rStyle w:val="Hyperlink"/>
             <w:rFonts w:ascii="Calibri" w:hAnsi="Calibri"/>
             <w:noProof/>
           </w:rPr>
@@ -3982,7 +3974,7 @@
     </w:p>
     <w:p>
       <w:pPr>
-        <w:pStyle w:val="ndice1"/>
+        <w:pStyle w:val="TOC1"/>
         <w:rPr>
           <w:rFonts w:ascii="Calibri" w:hAnsi="Calibri"/>
           <w:noProof/>
@@ -3992,7 +3984,7 @@
       <w:hyperlink w:anchor="_Toc535645395" w:history="1">
         <w:r>
           <w:rPr>
-            <w:rStyle w:val="Hiperligao"/>
+            <w:rStyle w:val="Hyperlink"/>
             <w:rFonts w:ascii="Calibri" w:hAnsi="Calibri"/>
             <w:noProof/>
           </w:rPr>
@@ -4057,7 +4049,7 @@
     </w:p>
     <w:p>
       <w:pPr>
-        <w:pStyle w:val="ndice1"/>
+        <w:pStyle w:val="TOC1"/>
         <w:rPr>
           <w:rFonts w:ascii="Calibri" w:hAnsi="Calibri"/>
           <w:noProof/>
@@ -4067,7 +4059,7 @@
       <w:hyperlink w:anchor="_Toc535645396" w:history="1">
         <w:r>
           <w:rPr>
-            <w:rStyle w:val="Hiperligao"/>
+            <w:rStyle w:val="Hyperlink"/>
             <w:rFonts w:ascii="Calibri" w:hAnsi="Calibri"/>
             <w:noProof/>
           </w:rPr>
@@ -4132,7 +4124,7 @@
     </w:p>
     <w:p>
       <w:pPr>
-        <w:pStyle w:val="ndice1"/>
+        <w:pStyle w:val="TOC1"/>
         <w:rPr>
           <w:rFonts w:ascii="Calibri" w:hAnsi="Calibri"/>
           <w:noProof/>
@@ -4142,7 +4134,7 @@
       <w:hyperlink w:anchor="_Toc535645397" w:history="1">
         <w:r>
           <w:rPr>
-            <w:rStyle w:val="Hiperligao"/>
+            <w:rStyle w:val="Hyperlink"/>
             <w:rFonts w:ascii="Calibri" w:hAnsi="Calibri"/>
             <w:noProof/>
           </w:rPr>
@@ -4207,7 +4199,7 @@
     </w:p>
     <w:p>
       <w:pPr>
-        <w:pStyle w:val="ndice1"/>
+        <w:pStyle w:val="TOC1"/>
         <w:rPr>
           <w:rFonts w:ascii="Calibri" w:hAnsi="Calibri"/>
           <w:noProof/>
@@ -4217,7 +4209,7 @@
       <w:hyperlink w:anchor="_Toc535645398" w:history="1">
         <w:r>
           <w:rPr>
-            <w:rStyle w:val="Hiperligao"/>
+            <w:rStyle w:val="Hyperlink"/>
             <w:rFonts w:ascii="Calibri" w:hAnsi="Calibri"/>
             <w:noProof/>
           </w:rPr>
@@ -4326,7 +4318,7 @@
     </w:p>
     <w:p>
       <w:pPr>
-        <w:pStyle w:val="ndice1"/>
+        <w:pStyle w:val="TOC1"/>
         <w:rPr>
           <w:rFonts w:ascii="Calibri" w:hAnsi="Calibri"/>
           <w:noProof/>
@@ -4360,7 +4352,7 @@
       <w:hyperlink w:anchor="_Toc535644882" w:history="1">
         <w:r>
           <w:rPr>
-            <w:rStyle w:val="Hiperligao"/>
+            <w:rStyle w:val="Hyperlink"/>
             <w:rFonts w:ascii="Calibri" w:hAnsi="Calibri"/>
             <w:noProof/>
           </w:rPr>
@@ -4376,7 +4368,7 @@
         </w:r>
         <w:r>
           <w:rPr>
-            <w:rStyle w:val="Hiperligao"/>
+            <w:rStyle w:val="Hyperlink"/>
             <w:rFonts w:ascii="Calibri" w:hAnsi="Calibri"/>
             <w:noProof/>
           </w:rPr>
@@ -4464,7 +4456,7 @@
     </w:p>
     <w:p>
       <w:pPr>
-        <w:pStyle w:val="Ttulo1"/>
+        <w:pStyle w:val="Heading1"/>
         <w:rPr>
           <w:rFonts w:ascii="Calibri" w:hAnsi="Calibri"/>
         </w:rPr>
@@ -4492,7 +4484,7 @@
     </w:p>
     <w:p>
       <w:pPr>
-        <w:pStyle w:val="ndicedeilustraes"/>
+        <w:pStyle w:val="TableofFigures"/>
         <w:tabs>
           <w:tab w:val="right" w:pos="-2340"/>
         </w:tabs>
@@ -4526,7 +4518,7 @@
       <w:hyperlink w:anchor="_Toc535433491" w:history="1">
         <w:r>
           <w:rPr>
-            <w:rStyle w:val="Hiperligao"/>
+            <w:rStyle w:val="Hyperlink"/>
             <w:rFonts w:ascii="Calibri" w:hAnsi="Calibri"/>
             <w:noProof/>
             <w:lang w:val="pt-PT"/>
@@ -4612,7 +4604,7 @@
     </w:p>
     <w:p>
       <w:pPr>
-        <w:pStyle w:val="Ttulo1"/>
+        <w:pStyle w:val="Heading1"/>
         <w:rPr>
           <w:rFonts w:ascii="Calibri" w:hAnsi="Calibri"/>
         </w:rPr>
@@ -4640,7 +4632,7 @@
     </w:p>
     <w:p>
       <w:pPr>
-        <w:pStyle w:val="ndicedeilustraes"/>
+        <w:pStyle w:val="TableofFigures"/>
         <w:tabs>
           <w:tab w:val="right" w:pos="-2340"/>
         </w:tabs>
@@ -4674,7 +4666,7 @@
       <w:hyperlink w:anchor="_Toc535433540" w:history="1">
         <w:r>
           <w:rPr>
-            <w:rStyle w:val="Hiperligao"/>
+            <w:rStyle w:val="Hyperlink"/>
             <w:rFonts w:ascii="Calibri" w:hAnsi="Calibri"/>
             <w:noProof/>
             <w:lang w:val="pt-PT"/>
@@ -5072,7 +5064,7 @@
     </w:p>
     <w:p>
       <w:pPr>
-        <w:pStyle w:val="PargrafodaLista"/>
+        <w:pStyle w:val="ListParagraph"/>
         <w:numPr>
           <w:ilvl w:val="0"/>
           <w:numId w:val="13"/>
@@ -5100,7 +5092,7 @@
     </w:p>
     <w:p>
       <w:pPr>
-        <w:pStyle w:val="PargrafodaLista"/>
+        <w:pStyle w:val="ListParagraph"/>
         <w:numPr>
           <w:ilvl w:val="0"/>
           <w:numId w:val="13"/>
@@ -5129,7 +5121,7 @@
     </w:p>
     <w:p>
       <w:pPr>
-        <w:pStyle w:val="PargrafodaLista"/>
+        <w:pStyle w:val="ListParagraph"/>
         <w:numPr>
           <w:ilvl w:val="0"/>
           <w:numId w:val="13"/>
@@ -5158,7 +5150,7 @@
     </w:p>
     <w:p>
       <w:pPr>
-        <w:pStyle w:val="PargrafodaLista"/>
+        <w:pStyle w:val="ListParagraph"/>
         <w:numPr>
           <w:ilvl w:val="0"/>
           <w:numId w:val="13"/>
@@ -5225,7 +5217,7 @@
     </w:p>
     <w:p>
       <w:pPr>
-        <w:pStyle w:val="PargrafodaLista"/>
+        <w:pStyle w:val="ListParagraph"/>
         <w:numPr>
           <w:ilvl w:val="0"/>
           <w:numId w:val="13"/>
@@ -5301,729 +5293,182 @@
         <w:rPr>
           <w:rFonts w:cs="Arial"/>
           <w:szCs w:val="20"/>
+          <w:lang w:val="pt-BR"/>
         </w:rPr>
       </w:pPr>
       <w:r>
         <w:rPr>
           <w:rFonts w:cs="Arial"/>
           <w:szCs w:val="20"/>
-        </w:rPr>
-        <w:t xml:space="preserve">O SQL é </w:t>
-      </w:r>
-      <w:proofErr w:type="spellStart"/>
+          <w:lang w:val="pt-BR"/>
+        </w:rPr>
+        <w:t xml:space="preserve">O SQL é uma linguagem de programação que foi criada na década de 70 pela IBM para </w:t>
+      </w:r>
       <w:r>
         <w:rPr>
           <w:rFonts w:cs="Arial"/>
           <w:szCs w:val="20"/>
-        </w:rPr>
-        <w:t>uma</w:t>
-      </w:r>
-      <w:proofErr w:type="spellEnd"/>
+          <w:lang w:val="pt-BR"/>
+        </w:rPr>
+        <w:t>as Bases de Dados Relacionais</w:t>
+      </w:r>
       <w:r>
         <w:rPr>
           <w:rFonts w:cs="Arial"/>
           <w:szCs w:val="20"/>
-        </w:rPr>
-        <w:t xml:space="preserve"> </w:t>
-      </w:r>
-      <w:proofErr w:type="spellStart"/>
+          <w:lang w:val="pt-BR"/>
+        </w:rPr>
+        <w:t>, com o objetivo de implementar as regras de relacionamento d</w:t>
+      </w:r>
       <w:r>
         <w:rPr>
           <w:rFonts w:cs="Arial"/>
           <w:szCs w:val="20"/>
-        </w:rPr>
-        <w:t>linguagem</w:t>
-      </w:r>
-      <w:proofErr w:type="spellEnd"/>
+          <w:lang w:val="pt-BR"/>
+        </w:rPr>
+        <w:t>as mesmas</w:t>
+      </w:r>
       <w:r>
         <w:rPr>
           <w:rFonts w:cs="Arial"/>
           <w:szCs w:val="20"/>
-        </w:rPr>
-        <w:t xml:space="preserve"> de </w:t>
-      </w:r>
-      <w:proofErr w:type="spellStart"/>
+          <w:lang w:val="pt-BR"/>
+        </w:rPr>
+        <w:t>.</w:t>
+      </w:r>
       <w:r>
         <w:rPr>
           <w:rFonts w:cs="Arial"/>
           <w:szCs w:val="20"/>
-        </w:rPr>
-        <w:t>programação</w:t>
-      </w:r>
-      <w:proofErr w:type="spellEnd"/>
+          <w:lang w:val="pt-BR"/>
+        </w:rPr>
+        <w:t xml:space="preserve"> Esta linguagem caracteriza-se por ser uma linguagem declarativa</w:t>
+      </w:r>
       <w:r>
         <w:rPr>
           <w:rFonts w:cs="Arial"/>
           <w:szCs w:val="20"/>
-        </w:rPr>
-        <w:t xml:space="preserve"> que </w:t>
-      </w:r>
-      <w:proofErr w:type="spellStart"/>
-      <w:r>
+          <w:lang w:val="pt-BR"/>
+        </w:rPr>
+        <w:t xml:space="preserve">, isso significa que o programador necessita apenas de indicar qual o objetivo pretendido que seja executado pelo SGBD. </w:t>
+      </w:r>
+      <w:r>
+        <w:rPr>
+          <w:lang w:val="pt-BR"/>
+        </w:rPr>
+        <w:t>Alguns dos principais comandos SQL para manipulação de dados são: INSERT (inserção), SELECT (consulta), UPDATE (atualização), DELETE (exclusão). SQL possibilita ainda a criação de relações entre tabelas e o controle do acesso aos dados.</w:t>
+      </w:r>
+    </w:p>
+    <w:p>
+      <w:pPr>
         <w:rPr>
           <w:rFonts w:cs="Arial"/>
           <w:szCs w:val="20"/>
-        </w:rPr>
-        <w:t>foi</w:t>
+          <w:lang w:val="pt-PT"/>
+        </w:rPr>
+      </w:pPr>
+    </w:p>
+    <w:p>
+      <w:pPr>
+        <w:pStyle w:val="Ttulo21"/>
+        <w:rPr>
+          <w:rFonts w:ascii="Calibri" w:hAnsi="Calibri"/>
+        </w:rPr>
+      </w:pPr>
+      <w:r>
+        <w:rPr>
+          <w:rFonts w:ascii="Calibri" w:hAnsi="Calibri"/>
+        </w:rPr>
+        <w:t>Oracle</w:t>
+      </w:r>
+      <w:r>
+        <w:rPr>
+          <w:rFonts w:ascii="Calibri" w:hAnsi="Calibri"/>
+        </w:rPr>
+        <w:t xml:space="preserve"> (PL-SQL)</w:t>
+      </w:r>
+    </w:p>
+    <w:p>
+      <w:pPr>
+        <w:rPr>
+          <w:lang w:val="pt-PT"/>
+        </w:rPr>
+      </w:pPr>
+      <w:r>
+        <w:rPr>
+          <w:lang w:val="pt-PT"/>
+        </w:rPr>
+        <w:t xml:space="preserve">A </w:t>
+      </w:r>
+      <w:proofErr w:type="spellStart"/>
+      <w:r>
+        <w:rPr>
+          <w:lang w:val="pt-PT"/>
+        </w:rPr>
+        <w:t>oracle</w:t>
       </w:r>
       <w:proofErr w:type="spellEnd"/>
       <w:r>
         <w:rPr>
-          <w:rFonts w:cs="Arial"/>
-          <w:szCs w:val="20"/>
-        </w:rPr>
-        <w:t xml:space="preserve"> </w:t>
+          <w:lang w:val="pt-PT"/>
+        </w:rPr>
+        <w:t xml:space="preserve"> em 1991, começou por introduzir o PL-SQL que é uma linguagem de programação </w:t>
       </w:r>
       <w:proofErr w:type="spellStart"/>
       <w:r>
         <w:rPr>
-          <w:rFonts w:cs="Arial"/>
-          <w:szCs w:val="20"/>
-        </w:rPr>
-        <w:t>criada</w:t>
+          <w:lang w:val="pt-PT"/>
+        </w:rPr>
+        <w:t>procedural</w:t>
       </w:r>
       <w:proofErr w:type="spellEnd"/>
       <w:r>
         <w:rPr>
-          <w:rFonts w:cs="Arial"/>
-          <w:szCs w:val="20"/>
-        </w:rPr>
-        <w:t xml:space="preserve"> </w:t>
-      </w:r>
-      <w:proofErr w:type="spellStart"/>
-      <w:r>
-        <w:rPr>
-          <w:rFonts w:cs="Arial"/>
-          <w:szCs w:val="20"/>
-        </w:rPr>
-        <w:t>na</w:t>
-      </w:r>
-      <w:proofErr w:type="spellEnd"/>
-      <w:r>
-        <w:rPr>
-          <w:rFonts w:cs="Arial"/>
-          <w:szCs w:val="20"/>
-        </w:rPr>
-        <w:t xml:space="preserve"> </w:t>
-      </w:r>
-      <w:proofErr w:type="spellStart"/>
-      <w:r>
-        <w:rPr>
-          <w:rFonts w:cs="Arial"/>
-          <w:szCs w:val="20"/>
-        </w:rPr>
-        <w:t>década</w:t>
-      </w:r>
-      <w:proofErr w:type="spellEnd"/>
-      <w:r>
-        <w:rPr>
-          <w:rFonts w:cs="Arial"/>
-          <w:szCs w:val="20"/>
-        </w:rPr>
-        <w:t xml:space="preserve"> de 70 pela IBM para </w:t>
-      </w:r>
-      <w:r>
-        <w:rPr>
-          <w:rFonts w:cs="Arial"/>
-          <w:szCs w:val="20"/>
-        </w:rPr>
-        <w:t xml:space="preserve">as Bases de Dados </w:t>
-      </w:r>
-      <w:proofErr w:type="spellStart"/>
-      <w:r>
-        <w:rPr>
-          <w:rFonts w:cs="Arial"/>
-          <w:szCs w:val="20"/>
-        </w:rPr>
-        <w:t>Relacionais</w:t>
-      </w:r>
-      <w:proofErr w:type="spellEnd"/>
-      <w:r>
-        <w:rPr>
-          <w:rFonts w:cs="Arial"/>
-          <w:szCs w:val="20"/>
-        </w:rPr>
-        <w:t xml:space="preserve">, com o </w:t>
-      </w:r>
-      <w:proofErr w:type="spellStart"/>
-      <w:r>
-        <w:rPr>
-          <w:rFonts w:cs="Arial"/>
-          <w:szCs w:val="20"/>
-        </w:rPr>
-        <w:t>objetivo</w:t>
-      </w:r>
-      <w:proofErr w:type="spellEnd"/>
-      <w:r>
-        <w:rPr>
-          <w:rFonts w:cs="Arial"/>
-          <w:szCs w:val="20"/>
-        </w:rPr>
-        <w:t xml:space="preserve"> de </w:t>
-      </w:r>
-      <w:proofErr w:type="spellStart"/>
-      <w:r>
-        <w:rPr>
-          <w:rFonts w:cs="Arial"/>
-          <w:szCs w:val="20"/>
-        </w:rPr>
-        <w:t>implementar</w:t>
-      </w:r>
-      <w:proofErr w:type="spellEnd"/>
-      <w:r>
-        <w:rPr>
-          <w:rFonts w:cs="Arial"/>
-          <w:szCs w:val="20"/>
-        </w:rPr>
-        <w:t xml:space="preserve"> as </w:t>
-      </w:r>
-      <w:proofErr w:type="spellStart"/>
-      <w:r>
-        <w:rPr>
-          <w:rFonts w:cs="Arial"/>
-          <w:szCs w:val="20"/>
-        </w:rPr>
-        <w:t>regras</w:t>
-      </w:r>
-      <w:proofErr w:type="spellEnd"/>
-      <w:r>
-        <w:rPr>
-          <w:rFonts w:cs="Arial"/>
-          <w:szCs w:val="20"/>
-        </w:rPr>
-        <w:t xml:space="preserve"> de </w:t>
-      </w:r>
-      <w:proofErr w:type="spellStart"/>
-      <w:r>
-        <w:rPr>
-          <w:rFonts w:cs="Arial"/>
-          <w:szCs w:val="20"/>
-        </w:rPr>
-        <w:t>relacionamento</w:t>
-      </w:r>
-      <w:proofErr w:type="spellEnd"/>
-      <w:r>
-        <w:rPr>
-          <w:rFonts w:cs="Arial"/>
-          <w:szCs w:val="20"/>
-        </w:rPr>
-        <w:t xml:space="preserve"> d</w:t>
-      </w:r>
-      <w:r>
-        <w:rPr>
-          <w:rFonts w:cs="Arial"/>
-          <w:szCs w:val="20"/>
-        </w:rPr>
-        <w:t xml:space="preserve">as </w:t>
-      </w:r>
-      <w:proofErr w:type="spellStart"/>
-      <w:r>
-        <w:rPr>
-          <w:rFonts w:cs="Arial"/>
-          <w:szCs w:val="20"/>
-        </w:rPr>
-        <w:t>mesmas</w:t>
-      </w:r>
-      <w:proofErr w:type="spellEnd"/>
-      <w:r>
-        <w:rPr>
-          <w:rFonts w:cs="Arial"/>
-          <w:szCs w:val="20"/>
-        </w:rPr>
-        <w:t>.</w:t>
-      </w:r>
-      <w:r>
-        <w:rPr>
-          <w:rFonts w:cs="Arial"/>
-          <w:szCs w:val="20"/>
-        </w:rPr>
-        <w:t xml:space="preserve"> </w:t>
-      </w:r>
-      <w:proofErr w:type="spellStart"/>
-      <w:r>
-        <w:rPr>
-          <w:rFonts w:cs="Arial"/>
-          <w:szCs w:val="20"/>
-        </w:rPr>
-        <w:t>Esta</w:t>
-      </w:r>
-      <w:proofErr w:type="spellEnd"/>
-      <w:r>
-        <w:rPr>
-          <w:rFonts w:cs="Arial"/>
-          <w:szCs w:val="20"/>
-        </w:rPr>
-        <w:t xml:space="preserve"> </w:t>
-      </w:r>
-      <w:proofErr w:type="spellStart"/>
-      <w:r>
-        <w:rPr>
-          <w:rFonts w:cs="Arial"/>
-          <w:szCs w:val="20"/>
-        </w:rPr>
-        <w:t>linguagem</w:t>
-      </w:r>
-      <w:proofErr w:type="spellEnd"/>
-      <w:r>
-        <w:rPr>
-          <w:rFonts w:cs="Arial"/>
-          <w:szCs w:val="20"/>
-        </w:rPr>
-        <w:t xml:space="preserve"> </w:t>
-      </w:r>
-      <w:proofErr w:type="spellStart"/>
-      <w:r>
-        <w:rPr>
-          <w:rFonts w:cs="Arial"/>
-          <w:szCs w:val="20"/>
-        </w:rPr>
-        <w:t>caracteriza</w:t>
-      </w:r>
-      <w:proofErr w:type="spellEnd"/>
-      <w:r>
-        <w:rPr>
-          <w:rFonts w:cs="Arial"/>
-          <w:szCs w:val="20"/>
-        </w:rPr>
-        <w:t xml:space="preserve">-se por ser </w:t>
-      </w:r>
-      <w:proofErr w:type="spellStart"/>
-      <w:r>
-        <w:rPr>
-          <w:rFonts w:cs="Arial"/>
-          <w:szCs w:val="20"/>
-        </w:rPr>
-        <w:t>uma</w:t>
-      </w:r>
-      <w:proofErr w:type="spellEnd"/>
-      <w:r>
-        <w:rPr>
-          <w:rFonts w:cs="Arial"/>
-          <w:szCs w:val="20"/>
-        </w:rPr>
-        <w:t xml:space="preserve"> </w:t>
-      </w:r>
-      <w:proofErr w:type="spellStart"/>
-      <w:r>
-        <w:rPr>
-          <w:rFonts w:cs="Arial"/>
-          <w:szCs w:val="20"/>
-        </w:rPr>
-        <w:t>linguagem</w:t>
-      </w:r>
-      <w:proofErr w:type="spellEnd"/>
-      <w:r>
-        <w:rPr>
-          <w:rFonts w:cs="Arial"/>
-          <w:szCs w:val="20"/>
-        </w:rPr>
-        <w:t xml:space="preserve"> </w:t>
-      </w:r>
-      <w:proofErr w:type="spellStart"/>
-      <w:r>
-        <w:rPr>
-          <w:rFonts w:cs="Arial"/>
-          <w:szCs w:val="20"/>
-        </w:rPr>
-        <w:t>declarativa</w:t>
-      </w:r>
-      <w:proofErr w:type="spellEnd"/>
-      <w:r>
-        <w:rPr>
-          <w:rFonts w:cs="Arial"/>
-          <w:szCs w:val="20"/>
-        </w:rPr>
-        <w:t xml:space="preserve">, </w:t>
-      </w:r>
-      <w:proofErr w:type="spellStart"/>
-      <w:r>
-        <w:rPr>
-          <w:rFonts w:cs="Arial"/>
-          <w:szCs w:val="20"/>
-        </w:rPr>
-        <w:t>isso</w:t>
-      </w:r>
-      <w:proofErr w:type="spellEnd"/>
-      <w:r>
-        <w:rPr>
-          <w:rFonts w:cs="Arial"/>
-          <w:szCs w:val="20"/>
-        </w:rPr>
-        <w:t xml:space="preserve"> </w:t>
-      </w:r>
-      <w:proofErr w:type="spellStart"/>
-      <w:r>
-        <w:rPr>
-          <w:rFonts w:cs="Arial"/>
-          <w:szCs w:val="20"/>
-        </w:rPr>
-        <w:t>significa</w:t>
-      </w:r>
-      <w:proofErr w:type="spellEnd"/>
-      <w:r>
-        <w:rPr>
-          <w:rFonts w:cs="Arial"/>
-          <w:szCs w:val="20"/>
-        </w:rPr>
-        <w:t xml:space="preserve"> que </w:t>
-      </w:r>
-      <w:proofErr w:type="spellStart"/>
-      <w:r>
-        <w:rPr>
-          <w:rFonts w:cs="Arial"/>
-          <w:szCs w:val="20"/>
-        </w:rPr>
-        <w:t>o</w:t>
-      </w:r>
-      <w:proofErr w:type="spellEnd"/>
-      <w:r>
-        <w:rPr>
-          <w:rFonts w:cs="Arial"/>
-          <w:szCs w:val="20"/>
-        </w:rPr>
-        <w:t xml:space="preserve"> </w:t>
-      </w:r>
-      <w:proofErr w:type="spellStart"/>
-      <w:r>
-        <w:rPr>
-          <w:rFonts w:cs="Arial"/>
-          <w:szCs w:val="20"/>
-        </w:rPr>
-        <w:t>programador</w:t>
-      </w:r>
-      <w:proofErr w:type="spellEnd"/>
-      <w:r>
-        <w:rPr>
-          <w:rFonts w:cs="Arial"/>
-          <w:szCs w:val="20"/>
-        </w:rPr>
-        <w:t xml:space="preserve"> </w:t>
-      </w:r>
-      <w:proofErr w:type="spellStart"/>
-      <w:r>
-        <w:rPr>
-          <w:rFonts w:cs="Arial"/>
-          <w:szCs w:val="20"/>
-        </w:rPr>
-        <w:t>necessita</w:t>
-      </w:r>
-      <w:proofErr w:type="spellEnd"/>
-      <w:r>
-        <w:rPr>
-          <w:rFonts w:cs="Arial"/>
-          <w:szCs w:val="20"/>
-        </w:rPr>
-        <w:t xml:space="preserve"> </w:t>
-      </w:r>
-      <w:proofErr w:type="spellStart"/>
-      <w:r>
-        <w:rPr>
-          <w:rFonts w:cs="Arial"/>
-          <w:szCs w:val="20"/>
-        </w:rPr>
-        <w:t>apenas</w:t>
-      </w:r>
-      <w:proofErr w:type="spellEnd"/>
-      <w:r>
-        <w:rPr>
-          <w:rFonts w:cs="Arial"/>
-          <w:szCs w:val="20"/>
-        </w:rPr>
-        <w:t xml:space="preserve"> de </w:t>
-      </w:r>
-      <w:proofErr w:type="spellStart"/>
-      <w:r>
-        <w:rPr>
-          <w:rFonts w:cs="Arial"/>
-          <w:szCs w:val="20"/>
-        </w:rPr>
-        <w:t>indicar</w:t>
-      </w:r>
-      <w:proofErr w:type="spellEnd"/>
-      <w:r>
-        <w:rPr>
-          <w:rFonts w:cs="Arial"/>
-          <w:szCs w:val="20"/>
-        </w:rPr>
-        <w:t xml:space="preserve"> qual o </w:t>
-      </w:r>
-      <w:proofErr w:type="spellStart"/>
-      <w:r>
-        <w:rPr>
-          <w:rFonts w:cs="Arial"/>
-          <w:szCs w:val="20"/>
-        </w:rPr>
-        <w:t>objetivo</w:t>
-      </w:r>
-      <w:proofErr w:type="spellEnd"/>
-      <w:r>
-        <w:rPr>
-          <w:rFonts w:cs="Arial"/>
-          <w:szCs w:val="20"/>
-        </w:rPr>
-        <w:t xml:space="preserve"> </w:t>
-      </w:r>
-      <w:proofErr w:type="spellStart"/>
-      <w:r>
-        <w:rPr>
-          <w:rFonts w:cs="Arial"/>
-          <w:szCs w:val="20"/>
-        </w:rPr>
-        <w:t>pretendido</w:t>
-      </w:r>
-      <w:proofErr w:type="spellEnd"/>
-      <w:r>
-        <w:rPr>
-          <w:rFonts w:cs="Arial"/>
-          <w:szCs w:val="20"/>
-        </w:rPr>
-        <w:t xml:space="preserve"> que </w:t>
-      </w:r>
-      <w:proofErr w:type="spellStart"/>
-      <w:r>
-        <w:rPr>
-          <w:rFonts w:cs="Arial"/>
-          <w:szCs w:val="20"/>
-        </w:rPr>
-        <w:t>seja</w:t>
-      </w:r>
-      <w:proofErr w:type="spellEnd"/>
-      <w:r>
-        <w:rPr>
-          <w:rFonts w:cs="Arial"/>
-          <w:szCs w:val="20"/>
-        </w:rPr>
-        <w:t xml:space="preserve"> </w:t>
-      </w:r>
-      <w:proofErr w:type="spellStart"/>
-      <w:r>
-        <w:rPr>
-          <w:rFonts w:cs="Arial"/>
-          <w:szCs w:val="20"/>
-        </w:rPr>
-        <w:t>executado</w:t>
-      </w:r>
-      <w:proofErr w:type="spellEnd"/>
-      <w:r>
-        <w:rPr>
-          <w:rFonts w:cs="Arial"/>
-          <w:szCs w:val="20"/>
-        </w:rPr>
-        <w:t xml:space="preserve"> </w:t>
-      </w:r>
-      <w:proofErr w:type="spellStart"/>
-      <w:r>
-        <w:rPr>
-          <w:rFonts w:cs="Arial"/>
-          <w:szCs w:val="20"/>
-        </w:rPr>
-        <w:t>pelo</w:t>
-      </w:r>
-      <w:proofErr w:type="spellEnd"/>
-      <w:r>
-        <w:rPr>
-          <w:rFonts w:cs="Arial"/>
-          <w:szCs w:val="20"/>
-        </w:rPr>
-        <w:t xml:space="preserve"> SGBD. </w:t>
-      </w:r>
-      <w:proofErr w:type="spellStart"/>
-      <w:r>
-        <w:t>Alguns</w:t>
-      </w:r>
-      <w:proofErr w:type="spellEnd"/>
-      <w:r>
-        <w:t xml:space="preserve"> dos </w:t>
-      </w:r>
-      <w:proofErr w:type="spellStart"/>
-      <w:r>
-        <w:t>principais</w:t>
-      </w:r>
-      <w:proofErr w:type="spellEnd"/>
-      <w:r>
-        <w:t xml:space="preserve"> </w:t>
-      </w:r>
-      <w:proofErr w:type="spellStart"/>
-      <w:r>
-        <w:t>comandos</w:t>
-      </w:r>
-      <w:proofErr w:type="spellEnd"/>
-      <w:r>
-        <w:t xml:space="preserve"> SQL para </w:t>
-      </w:r>
-      <w:proofErr w:type="spellStart"/>
-      <w:r>
-        <w:t>manipulação</w:t>
-      </w:r>
-      <w:proofErr w:type="spellEnd"/>
-      <w:r>
-        <w:t xml:space="preserve"> de dados </w:t>
-      </w:r>
-      <w:proofErr w:type="spellStart"/>
-      <w:r>
-        <w:t>são</w:t>
-      </w:r>
-      <w:proofErr w:type="spellEnd"/>
-      <w:r>
-        <w:t>: INSERT (</w:t>
-      </w:r>
-      <w:proofErr w:type="spellStart"/>
-      <w:r>
-        <w:t>inserção</w:t>
-      </w:r>
-      <w:proofErr w:type="spellEnd"/>
-      <w:r>
-        <w:t>), SELECT (consulta), UPDATE (</w:t>
-      </w:r>
-      <w:proofErr w:type="spellStart"/>
-      <w:r>
-        <w:t>atualização</w:t>
-      </w:r>
-      <w:proofErr w:type="spellEnd"/>
-      <w:r>
-        <w:t>), DELETE (</w:t>
-      </w:r>
-      <w:proofErr w:type="spellStart"/>
-      <w:r>
-        <w:t>exclusão</w:t>
-      </w:r>
-      <w:proofErr w:type="spellEnd"/>
-      <w:r>
-        <w:t xml:space="preserve">). SQL </w:t>
-      </w:r>
-      <w:proofErr w:type="spellStart"/>
-      <w:r>
-        <w:t>possibilita</w:t>
-      </w:r>
-      <w:proofErr w:type="spellEnd"/>
-      <w:r>
-        <w:t xml:space="preserve"> </w:t>
-      </w:r>
-      <w:proofErr w:type="spellStart"/>
-      <w:r>
-        <w:t>ainda</w:t>
-      </w:r>
-      <w:proofErr w:type="spellEnd"/>
-      <w:r>
-        <w:t xml:space="preserve"> a </w:t>
-      </w:r>
-      <w:proofErr w:type="spellStart"/>
-      <w:r>
-        <w:t>criação</w:t>
-      </w:r>
-      <w:proofErr w:type="spellEnd"/>
-      <w:r>
-        <w:t xml:space="preserve"> de </w:t>
-      </w:r>
-      <w:proofErr w:type="spellStart"/>
-      <w:r>
-        <w:t>relações</w:t>
-      </w:r>
-      <w:proofErr w:type="spellEnd"/>
-      <w:r>
-        <w:t xml:space="preserve"> entre </w:t>
-      </w:r>
-      <w:proofErr w:type="spellStart"/>
-      <w:r>
-        <w:t>tabelas</w:t>
-      </w:r>
-      <w:proofErr w:type="spellEnd"/>
-      <w:r>
-        <w:t xml:space="preserve"> e o </w:t>
-      </w:r>
-      <w:proofErr w:type="spellStart"/>
-      <w:r>
-        <w:t>controle</w:t>
-      </w:r>
-      <w:proofErr w:type="spellEnd"/>
-      <w:r>
-        <w:t xml:space="preserve"> do </w:t>
-      </w:r>
-      <w:proofErr w:type="spellStart"/>
-      <w:r>
-        <w:t>acesso</w:t>
-      </w:r>
-      <w:proofErr w:type="spellEnd"/>
-      <w:r>
-        <w:t xml:space="preserve"> </w:t>
-      </w:r>
-      <w:proofErr w:type="spellStart"/>
-      <w:r>
-        <w:t>aos</w:t>
-      </w:r>
-      <w:proofErr w:type="spellEnd"/>
-      <w:r>
-        <w:t xml:space="preserve"> dados.</w:t>
-      </w:r>
-    </w:p>
-    <w:p>
-      <w:pPr>
-        <w:rPr>
-          <w:rFonts w:cs="Arial"/>
-          <w:szCs w:val="20"/>
-          <w:lang w:val="pt-PT"/>
-        </w:rPr>
-      </w:pPr>
-    </w:p>
-    <w:p>
-      <w:pPr>
-        <w:pStyle w:val="Ttulo21"/>
-        <w:rPr>
-          <w:rFonts w:ascii="Calibri" w:hAnsi="Calibri"/>
-        </w:rPr>
-      </w:pPr>
-      <w:r>
-        <w:rPr>
-          <w:rFonts w:ascii="Calibri" w:hAnsi="Calibri"/>
-        </w:rPr>
-        <w:t>Oracle</w:t>
-      </w:r>
-      <w:r>
-        <w:rPr>
-          <w:rFonts w:ascii="Calibri" w:hAnsi="Calibri"/>
-        </w:rPr>
-        <w:t xml:space="preserve"> (PL-SQL)</w:t>
-      </w:r>
-    </w:p>
-    <w:p>
-      <w:pPr>
-        <w:rPr>
-          <w:lang w:val="pt-PT"/>
-        </w:rPr>
-      </w:pPr>
-      <w:r>
-        <w:rPr>
-          <w:lang w:val="pt-PT"/>
-        </w:rPr>
-        <w:t xml:space="preserve">A </w:t>
-      </w:r>
-      <w:proofErr w:type="spellStart"/>
-      <w:r>
-        <w:rPr>
-          <w:lang w:val="pt-PT"/>
-        </w:rPr>
-        <w:t>oracle</w:t>
-      </w:r>
-      <w:proofErr w:type="spellEnd"/>
-      <w:r>
-        <w:rPr>
-          <w:lang w:val="pt-PT"/>
-        </w:rPr>
-        <w:t xml:space="preserve"> em 1991, começou por introduzir o PL-SQL que é uma linguagem de programação </w:t>
-      </w:r>
-      <w:proofErr w:type="spellStart"/>
-      <w:r>
-        <w:rPr>
-          <w:lang w:val="pt-PT"/>
-        </w:rPr>
-        <w:t>procedural</w:t>
-      </w:r>
-      <w:proofErr w:type="spellEnd"/>
-      <w:r>
-        <w:rPr>
-          <w:lang w:val="pt-PT"/>
-        </w:rPr>
-        <w:t xml:space="preserve">. Ela surgiu com a necessidade da Oracle de ter uma linguagem interna, já que o SQL tem a função objetivo as pesquiza, recuperar e formatar dados de forma simples. </w:t>
+          <w:lang w:val="pt-PT"/>
+        </w:rPr>
+        <w:t xml:space="preserve">. Ela surgiu com a necessidade da Oracle de ter uma linguagem interna, já que o SQL tem a função objetivo as </w:t>
+      </w:r>
+      <w:proofErr w:type="gramStart"/>
+      <w:r>
+        <w:rPr>
+          <w:lang w:val="pt-PT"/>
+        </w:rPr>
+        <w:t>pesqui</w:t>
+      </w:r>
+      <w:r>
+        <w:rPr>
+          <w:lang w:val="pt-PT"/>
+        </w:rPr>
+        <w:t>s</w:t>
+      </w:r>
+      <w:r>
+        <w:rPr>
+          <w:lang w:val="pt-PT"/>
+        </w:rPr>
+        <w:t>a</w:t>
+      </w:r>
+      <w:r>
+        <w:rPr>
+          <w:b/>
+          <w:color w:val="FF0000"/>
+          <w:lang w:val="pt-PT"/>
+        </w:rPr>
+        <w:t>(</w:t>
+      </w:r>
+      <w:proofErr w:type="gramEnd"/>
+      <w:r>
+        <w:rPr>
+          <w:b/>
+          <w:color w:val="FF0000"/>
+          <w:lang w:val="pt-PT"/>
+        </w:rPr>
+        <w:t>??????)</w:t>
+      </w:r>
+      <w:r>
+        <w:rPr>
+          <w:lang w:val="pt-PT"/>
+        </w:rPr>
+        <w:t xml:space="preserve">, recuperar e formatar dados de forma simples. </w:t>
       </w:r>
       <w:r>
         <w:rPr>
@@ -6290,7 +5735,7 @@
     </w:p>
     <w:p>
       <w:pPr>
-        <w:pStyle w:val="PargrafodaLista"/>
+        <w:pStyle w:val="ListParagraph"/>
         <w:numPr>
           <w:ilvl w:val="0"/>
           <w:numId w:val="14"/>
@@ -6314,7 +5759,7 @@
     </w:p>
     <w:p>
       <w:pPr>
-        <w:pStyle w:val="PargrafodaLista"/>
+        <w:pStyle w:val="ListParagraph"/>
         <w:rPr>
           <w:lang w:val="pt-PT"/>
         </w:rPr>
@@ -6375,7 +5820,7 @@
     </w:p>
     <w:p>
       <w:pPr>
-        <w:pStyle w:val="PargrafodaLista"/>
+        <w:pStyle w:val="ListParagraph"/>
         <w:numPr>
           <w:ilvl w:val="0"/>
           <w:numId w:val="14"/>
@@ -6393,7 +5838,7 @@
     </w:p>
     <w:p>
       <w:pPr>
-        <w:pStyle w:val="PargrafodaLista"/>
+        <w:pStyle w:val="ListParagraph"/>
         <w:rPr>
           <w:lang w:val="pt-PT"/>
         </w:rPr>
@@ -6517,7 +5962,7 @@
     </w:p>
     <w:p>
       <w:pPr>
-        <w:pStyle w:val="PargrafodaLista"/>
+        <w:pStyle w:val="ListParagraph"/>
         <w:numPr>
           <w:ilvl w:val="0"/>
           <w:numId w:val="14"/>
@@ -6535,7 +5980,7 @@
     </w:p>
     <w:p>
       <w:pPr>
-        <w:pStyle w:val="PargrafodaLista"/>
+        <w:pStyle w:val="ListParagraph"/>
         <w:rPr>
           <w:lang w:val="pt-PT"/>
         </w:rPr>
@@ -6596,47 +6041,47 @@
     </w:p>
     <w:p>
       <w:pPr>
-        <w:pStyle w:val="PargrafodaLista"/>
-        <w:rPr>
-          <w:lang w:val="pt-PT"/>
-        </w:rPr>
-      </w:pPr>
-    </w:p>
-    <w:p>
-      <w:pPr>
-        <w:pStyle w:val="PargrafodaLista"/>
-        <w:rPr>
-          <w:lang w:val="pt-PT"/>
-        </w:rPr>
-      </w:pPr>
-    </w:p>
-    <w:p>
-      <w:pPr>
-        <w:pStyle w:val="PargrafodaLista"/>
-        <w:rPr>
-          <w:lang w:val="pt-PT"/>
-        </w:rPr>
-      </w:pPr>
-    </w:p>
-    <w:p>
-      <w:pPr>
-        <w:pStyle w:val="PargrafodaLista"/>
-        <w:rPr>
-          <w:lang w:val="pt-PT"/>
-        </w:rPr>
-      </w:pPr>
-    </w:p>
-    <w:p>
-      <w:pPr>
-        <w:pStyle w:val="PargrafodaLista"/>
-        <w:rPr>
-          <w:lang w:val="pt-PT"/>
-        </w:rPr>
-      </w:pPr>
-    </w:p>
-    <w:p>
-      <w:pPr>
-        <w:pStyle w:val="PargrafodaLista"/>
+        <w:pStyle w:val="ListParagraph"/>
+        <w:rPr>
+          <w:lang w:val="pt-PT"/>
+        </w:rPr>
+      </w:pPr>
+    </w:p>
+    <w:p>
+      <w:pPr>
+        <w:pStyle w:val="ListParagraph"/>
+        <w:rPr>
+          <w:lang w:val="pt-PT"/>
+        </w:rPr>
+      </w:pPr>
+    </w:p>
+    <w:p>
+      <w:pPr>
+        <w:pStyle w:val="ListParagraph"/>
+        <w:rPr>
+          <w:lang w:val="pt-PT"/>
+        </w:rPr>
+      </w:pPr>
+    </w:p>
+    <w:p>
+      <w:pPr>
+        <w:pStyle w:val="ListParagraph"/>
+        <w:rPr>
+          <w:lang w:val="pt-PT"/>
+        </w:rPr>
+      </w:pPr>
+    </w:p>
+    <w:p>
+      <w:pPr>
+        <w:pStyle w:val="ListParagraph"/>
+        <w:rPr>
+          <w:lang w:val="pt-PT"/>
+        </w:rPr>
+      </w:pPr>
+    </w:p>
+    <w:p>
+      <w:pPr>
+        <w:pStyle w:val="ListParagraph"/>
         <w:numPr>
           <w:ilvl w:val="0"/>
           <w:numId w:val="14"/>
@@ -6799,7 +6244,7 @@
     </w:p>
     <w:p>
       <w:pPr>
-        <w:pStyle w:val="PargrafodaLista"/>
+        <w:pStyle w:val="ListParagraph"/>
         <w:numPr>
           <w:ilvl w:val="0"/>
           <w:numId w:val="14"/>
@@ -6817,7 +6262,7 @@
     </w:p>
     <w:p>
       <w:pPr>
-        <w:pStyle w:val="PargrafodaLista"/>
+        <w:pStyle w:val="ListParagraph"/>
         <w:rPr>
           <w:lang w:val="pt-PT"/>
         </w:rPr>
@@ -6831,7 +6276,7 @@
     </w:p>
     <w:p>
       <w:pPr>
-        <w:pStyle w:val="PargrafodaLista"/>
+        <w:pStyle w:val="ListParagraph"/>
         <w:rPr>
           <w:lang w:val="pt-PT"/>
         </w:rPr>
@@ -6845,7 +6290,7 @@
     </w:p>
     <w:p>
       <w:pPr>
-        <w:pStyle w:val="PargrafodaLista"/>
+        <w:pStyle w:val="ListParagraph"/>
         <w:rPr>
           <w:lang w:val="pt-PT"/>
         </w:rPr>
@@ -6859,15 +6304,15 @@
     </w:p>
     <w:p>
       <w:pPr>
-        <w:pStyle w:val="PargrafodaLista"/>
-        <w:rPr>
-          <w:lang w:val="pt-PT"/>
-        </w:rPr>
-      </w:pPr>
-    </w:p>
-    <w:p>
-      <w:pPr>
-        <w:pStyle w:val="PargrafodaLista"/>
+        <w:pStyle w:val="ListParagraph"/>
+        <w:rPr>
+          <w:lang w:val="pt-PT"/>
+        </w:rPr>
+      </w:pPr>
+    </w:p>
+    <w:p>
+      <w:pPr>
+        <w:pStyle w:val="ListParagraph"/>
         <w:numPr>
           <w:ilvl w:val="0"/>
           <w:numId w:val="14"/>
@@ -6885,7 +6330,7 @@
     </w:p>
     <w:p>
       <w:pPr>
-        <w:pStyle w:val="PargrafodaLista"/>
+        <w:pStyle w:val="ListParagraph"/>
         <w:rPr>
           <w:lang w:val="pt-PT"/>
         </w:rPr>
@@ -6921,7 +6366,7 @@
     </w:p>
     <w:p>
       <w:pPr>
-        <w:pStyle w:val="PargrafodaLista"/>
+        <w:pStyle w:val="ListParagraph"/>
         <w:numPr>
           <w:ilvl w:val="0"/>
           <w:numId w:val="14"/>
@@ -6939,7 +6384,7 @@
     </w:p>
     <w:p>
       <w:pPr>
-        <w:pStyle w:val="PargrafodaLista"/>
+        <w:pStyle w:val="ListParagraph"/>
         <w:rPr>
           <w:lang w:val="pt-PT"/>
         </w:rPr>
@@ -6953,7 +6398,7 @@
     </w:p>
     <w:p>
       <w:pPr>
-        <w:pStyle w:val="PargrafodaLista"/>
+        <w:pStyle w:val="ListParagraph"/>
         <w:rPr>
           <w:lang w:val="pt-PT"/>
         </w:rPr>
@@ -6967,7 +6412,7 @@
     </w:p>
     <w:p>
       <w:pPr>
-        <w:pStyle w:val="PargrafodaLista"/>
+        <w:pStyle w:val="ListParagraph"/>
         <w:rPr>
           <w:lang w:val="pt-PT"/>
         </w:rPr>
@@ -6981,23 +6426,23 @@
     </w:p>
     <w:p>
       <w:pPr>
-        <w:pStyle w:val="PargrafodaLista"/>
-        <w:rPr>
-          <w:lang w:val="pt-PT"/>
-        </w:rPr>
-      </w:pPr>
-    </w:p>
-    <w:p>
-      <w:pPr>
-        <w:pStyle w:val="PargrafodaLista"/>
-        <w:rPr>
-          <w:lang w:val="pt-PT"/>
-        </w:rPr>
-      </w:pPr>
-    </w:p>
-    <w:p>
-      <w:pPr>
-        <w:pStyle w:val="PargrafodaLista"/>
+        <w:pStyle w:val="ListParagraph"/>
+        <w:rPr>
+          <w:lang w:val="pt-PT"/>
+        </w:rPr>
+      </w:pPr>
+    </w:p>
+    <w:p>
+      <w:pPr>
+        <w:pStyle w:val="ListParagraph"/>
+        <w:rPr>
+          <w:lang w:val="pt-PT"/>
+        </w:rPr>
+      </w:pPr>
+    </w:p>
+    <w:p>
+      <w:pPr>
+        <w:pStyle w:val="ListParagraph"/>
         <w:numPr>
           <w:ilvl w:val="0"/>
           <w:numId w:val="14"/>
@@ -7431,8 +6876,6 @@
           <w:lang w:val="pt-PT"/>
         </w:rPr>
       </w:pPr>
-      <w:bookmarkStart w:id="5" w:name="_GoBack"/>
-      <w:bookmarkEnd w:id="5"/>
     </w:p>
     <w:p>
       <w:pPr>
@@ -7613,154 +7056,161 @@
     <w:p>
       <w:pPr>
         <w:pStyle w:val="Ttulo11"/>
-        <w:rPr>
-          <w:rFonts w:ascii="Calibri" w:hAnsi="Calibri"/>
-        </w:rPr>
-      </w:pPr>
-      <w:r>
-        <w:rPr>
-          <w:rFonts w:ascii="Calibri" w:hAnsi="Calibri"/>
-        </w:rPr>
+      </w:pPr>
+      <w:r>
         <w:lastRenderedPageBreak/>
         <w:t>Base de Dados não Relacionais</w:t>
       </w:r>
       <w:r>
-        <w:rPr>
-          <w:rFonts w:ascii="Calibri" w:hAnsi="Calibri"/>
-        </w:rPr>
         <w:t xml:space="preserve"> – Neo4j</w:t>
       </w:r>
     </w:p>
     <w:p>
       <w:pPr>
-        <w:rPr>
-          <w:lang w:val="pt-PT"/>
-        </w:rPr>
-      </w:pPr>
-    </w:p>
-    <w:p>
-      <w:pPr>
-        <w:rPr>
-          <w:lang w:val="pt-PT"/>
-        </w:rPr>
-      </w:pPr>
-    </w:p>
-    <w:p>
-      <w:pPr>
-        <w:pStyle w:val="Ttulo11"/>
-        <w:rPr>
-          <w:rFonts w:ascii="Calibri" w:hAnsi="Calibri"/>
-        </w:rPr>
-      </w:pPr>
-      <w:r>
-        <w:rPr>
-          <w:rFonts w:ascii="Calibri" w:hAnsi="Calibri"/>
-        </w:rPr>
-        <w:lastRenderedPageBreak/>
-        <w:t xml:space="preserve">Base de Dados não Relacionais – </w:t>
+        <w:pStyle w:val="Ttulo21"/>
+      </w:pPr>
+      <w:r>
+        <w:t>Neo4j</w:t>
+      </w:r>
+    </w:p>
+    <w:p>
+      <w:pPr>
+        <w:ind w:left="720"/>
+        <w:rPr>
+          <w:lang w:val="pt-PT"/>
+        </w:rPr>
+      </w:pPr>
+    </w:p>
+    <w:p>
+      <w:pPr>
+        <w:ind w:left="720"/>
+        <w:rPr>
+          <w:i/>
+          <w:lang w:val="pt-PT"/>
+        </w:rPr>
+      </w:pPr>
+      <w:r>
+        <w:rPr>
+          <w:lang w:val="pt-PT"/>
+        </w:rPr>
+        <w:t>Neo4j trata-se de uma base de dados não relaciona</w:t>
+      </w:r>
+      <w:r>
+        <w:rPr>
+          <w:lang w:val="pt-PT"/>
+        </w:rPr>
+        <w:t xml:space="preserve">l que é representada em grafos, constituídos por nós e arestas que ligam os mesmos, designadas por relacionamentos. A linguagem utilizada para a implementação das </w:t>
       </w:r>
       <w:proofErr w:type="spellStart"/>
       <w:r>
         <w:rPr>
-          <w:rFonts w:ascii="Calibri" w:hAnsi="Calibri"/>
-        </w:rPr>
-        <w:t>MongoDB</w:t>
+          <w:lang w:val="pt-PT"/>
+        </w:rPr>
+        <w:t>queries</w:t>
       </w:r>
       <w:proofErr w:type="spellEnd"/>
-    </w:p>
-    <w:p>
-      <w:pPr>
-        <w:rPr>
-          <w:lang w:val="pt-PT"/>
-        </w:rPr>
-      </w:pPr>
-    </w:p>
-    <w:p>
-      <w:pPr>
-        <w:rPr>
-          <w:lang w:val="pt-PT"/>
-        </w:rPr>
-      </w:pPr>
+      <w:r>
+        <w:rPr>
+          <w:lang w:val="pt-PT"/>
+        </w:rPr>
+        <w:t xml:space="preserve"> semânticas é </w:t>
+      </w:r>
       <w:proofErr w:type="spellStart"/>
       <w:r>
         <w:rPr>
-          <w:lang w:val="pt-PT"/>
-        </w:rPr>
-        <w:t>Sql</w:t>
+          <w:i/>
+          <w:lang w:val="pt-PT"/>
+        </w:rPr>
+        <w:t>Cypher</w:t>
       </w:r>
       <w:proofErr w:type="spellEnd"/>
       <w:r>
         <w:rPr>
-          <w:lang w:val="pt-PT"/>
-        </w:rPr>
-        <w:t xml:space="preserve"> </w:t>
-      </w:r>
-      <w:proofErr w:type="spellStart"/>
-      <w:r>
-        <w:rPr>
-          <w:lang w:val="pt-PT"/>
-        </w:rPr>
-        <w:t>vs</w:t>
-      </w:r>
-      <w:proofErr w:type="spellEnd"/>
-      <w:r>
-        <w:rPr>
-          <w:lang w:val="pt-PT"/>
-        </w:rPr>
-        <w:t xml:space="preserve"> </w:t>
-      </w:r>
-      <w:proofErr w:type="spellStart"/>
-      <w:r>
-        <w:rPr>
-          <w:lang w:val="pt-PT"/>
-        </w:rPr>
-        <w:t>noSQl</w:t>
-      </w:r>
-      <w:proofErr w:type="spellEnd"/>
-      <w:r>
-        <w:rPr>
-          <w:lang w:val="pt-PT"/>
-        </w:rPr>
-        <w:t xml:space="preserve"> =&gt; </w:t>
-      </w:r>
-      <w:r>
-        <w:rPr>
-          <w:lang w:val="pt-PT"/>
-        </w:rPr>
-        <w:t>https://github.com/ricardocerto16/Neo4j/blob/master/BD-ParteII.pdf</w:t>
-      </w:r>
-    </w:p>
-    <w:p>
-      <w:pPr>
-        <w:rPr>
-          <w:lang w:val="pt-PT"/>
-        </w:rPr>
-      </w:pPr>
-    </w:p>
-    <w:p>
-      <w:pPr>
-        <w:rPr>
-          <w:lang w:val="pt-PT"/>
-        </w:rPr>
-      </w:pPr>
-    </w:p>
-    <w:p>
-      <w:pPr>
-        <w:pStyle w:val="Ttulo11"/>
-      </w:pPr>
-      <w:r>
-        <w:lastRenderedPageBreak/>
-        <w:t>Conclusão</w:t>
-      </w:r>
-    </w:p>
-    <w:p>
-      <w:pPr>
-        <w:pStyle w:val="Ttulo11"/>
-      </w:pPr>
-      <w:r>
-        <w:lastRenderedPageBreak/>
-        <w:t>Referências</w:t>
-      </w:r>
+          <w:i/>
+          <w:lang w:val="pt-PT"/>
+        </w:rPr>
+        <w:t xml:space="preserve">. </w:t>
+      </w:r>
+    </w:p>
+    <w:p>
+      <w:pPr>
+        <w:ind w:left="720"/>
+        <w:rPr>
+          <w:lang w:val="pt-PT"/>
+        </w:rPr>
+      </w:pPr>
+      <w:r>
+        <w:rPr>
+          <w:lang w:val="pt-PT"/>
+        </w:rPr>
+        <w:t>Profissionalmente, estes tipos de bases de dados preenchem certos requisitos como o facto de conseguir lidar com o crescimento do número de relações, mantendo a sua performance constante. Ao mesmo tempo, apresenta</w:t>
+      </w:r>
+      <w:r>
+        <w:rPr>
+          <w:lang w:val="pt-PT"/>
+        </w:rPr>
+        <w:t>m</w:t>
+      </w:r>
+      <w:r>
+        <w:rPr>
+          <w:lang w:val="pt-PT"/>
+        </w:rPr>
+        <w:t xml:space="preserve"> flexibilidade devido </w:t>
+      </w:r>
+      <w:bookmarkStart w:id="5" w:name="_GoBack"/>
+      <w:bookmarkEnd w:id="5"/>
+    </w:p>
+    <w:p>
+      <w:pPr>
+        <w:ind w:left="720"/>
+        <w:rPr>
+          <w:lang w:val="pt-PT"/>
+        </w:rPr>
+      </w:pPr>
+    </w:p>
+    <w:p>
+      <w:pPr>
+        <w:ind w:left="720"/>
+        <w:rPr>
+          <w:lang w:val="pt-PT"/>
+        </w:rPr>
+      </w:pPr>
+      <w:r>
+        <w:rPr>
+          <w:lang w:val="pt-PT"/>
+        </w:rPr>
+        <w:t>Melhorar isto -------</w:t>
+      </w:r>
+    </w:p>
+    <w:p>
+      <w:pPr>
+        <w:pStyle w:val="Ttulo21"/>
+      </w:pPr>
+      <w:r>
+        <w:t>Processo de migração</w:t>
+      </w:r>
+    </w:p>
+    <w:p>
+      <w:pPr>
+        <w:pStyle w:val="Ttulo21"/>
+      </w:pPr>
+      <w:r>
+        <w:t>Teste ao novo Sistema de BD</w:t>
+      </w:r>
+    </w:p>
+    <w:p>
+      <w:pPr>
+        <w:rPr>
+          <w:lang w:val="pt-PT"/>
+        </w:rPr>
+      </w:pPr>
+    </w:p>
+    <w:p>
+      <w:pPr>
+        <w:rPr>
+          <w:lang w:val="pt-PT"/>
+        </w:rPr>
+      </w:pPr>
     </w:p>
     <w:p>
       <w:pPr>
@@ -7769,14 +7219,165 @@
           <w:ilvl w:val="0"/>
           <w:numId w:val="0"/>
         </w:numPr>
-        <w:rPr>
-          <w:rFonts w:ascii="Calibri" w:hAnsi="Calibri"/>
-        </w:rPr>
-      </w:pPr>
-    </w:p>
-    <w:p>
-      <w:pPr>
-        <w:pStyle w:val="Ttulo10"/>
+        <w:ind w:left="425"/>
+      </w:pPr>
+    </w:p>
+    <w:p>
+      <w:pPr>
+        <w:pStyle w:val="Ttulo11"/>
+        <w:numPr>
+          <w:ilvl w:val="0"/>
+          <w:numId w:val="0"/>
+        </w:numPr>
+        <w:ind w:left="425"/>
+      </w:pPr>
+    </w:p>
+    <w:p>
+      <w:pPr>
+        <w:rPr>
+          <w:lang w:val="pt-PT"/>
+        </w:rPr>
+      </w:pPr>
+    </w:p>
+    <w:p>
+      <w:pPr>
+        <w:rPr>
+          <w:lang w:val="pt-PT"/>
+        </w:rPr>
+      </w:pPr>
+    </w:p>
+    <w:p>
+      <w:pPr>
+        <w:pStyle w:val="Ttulo11"/>
+        <w:rPr>
+          <w:rFonts w:ascii="Calibri" w:hAnsi="Calibri"/>
+        </w:rPr>
+      </w:pPr>
+      <w:r>
+        <w:rPr>
+          <w:rFonts w:ascii="Calibri" w:hAnsi="Calibri"/>
+        </w:rPr>
+        <w:lastRenderedPageBreak/>
+        <w:t xml:space="preserve">Base de Dados não Relacionais – </w:t>
+      </w:r>
+      <w:proofErr w:type="spellStart"/>
+      <w:r>
+        <w:rPr>
+          <w:rFonts w:ascii="Calibri" w:hAnsi="Calibri"/>
+        </w:rPr>
+        <w:t>MongoDB</w:t>
+      </w:r>
+      <w:proofErr w:type="spellEnd"/>
+    </w:p>
+    <w:p>
+      <w:pPr>
+        <w:rPr>
+          <w:lang w:val="pt-PT"/>
+        </w:rPr>
+      </w:pPr>
+    </w:p>
+    <w:p>
+      <w:pPr>
+        <w:rPr>
+          <w:lang w:val="pt-PT"/>
+        </w:rPr>
+      </w:pPr>
+      <w:proofErr w:type="spellStart"/>
+      <w:r>
+        <w:rPr>
+          <w:lang w:val="pt-PT"/>
+        </w:rPr>
+        <w:t>Sql</w:t>
+      </w:r>
+      <w:proofErr w:type="spellEnd"/>
+      <w:r>
+        <w:rPr>
+          <w:lang w:val="pt-PT"/>
+        </w:rPr>
+        <w:t xml:space="preserve"> </w:t>
+      </w:r>
+      <w:proofErr w:type="spellStart"/>
+      <w:r>
+        <w:rPr>
+          <w:lang w:val="pt-PT"/>
+        </w:rPr>
+        <w:t>vs</w:t>
+      </w:r>
+      <w:proofErr w:type="spellEnd"/>
+      <w:r>
+        <w:rPr>
+          <w:lang w:val="pt-PT"/>
+        </w:rPr>
+        <w:t xml:space="preserve"> </w:t>
+      </w:r>
+      <w:proofErr w:type="spellStart"/>
+      <w:r>
+        <w:rPr>
+          <w:lang w:val="pt-PT"/>
+        </w:rPr>
+        <w:t>noSQl</w:t>
+      </w:r>
+      <w:proofErr w:type="spellEnd"/>
+      <w:r>
+        <w:rPr>
+          <w:lang w:val="pt-PT"/>
+        </w:rPr>
+        <w:t xml:space="preserve"> =&gt; </w:t>
+      </w:r>
+      <w:r>
+        <w:rPr>
+          <w:lang w:val="pt-PT"/>
+        </w:rPr>
+        <w:t>https://github.com/ricardocerto16/Neo4j/blob/master/BD-ParteII.pdf</w:t>
+      </w:r>
+    </w:p>
+    <w:p>
+      <w:pPr>
+        <w:rPr>
+          <w:lang w:val="pt-PT"/>
+        </w:rPr>
+      </w:pPr>
+    </w:p>
+    <w:p>
+      <w:pPr>
+        <w:rPr>
+          <w:lang w:val="pt-PT"/>
+        </w:rPr>
+      </w:pPr>
+    </w:p>
+    <w:p>
+      <w:pPr>
+        <w:pStyle w:val="Ttulo11"/>
+      </w:pPr>
+      <w:r>
+        <w:lastRenderedPageBreak/>
+        <w:t>Conclusão</w:t>
+      </w:r>
+    </w:p>
+    <w:p>
+      <w:pPr>
+        <w:pStyle w:val="Ttulo11"/>
+      </w:pPr>
+      <w:r>
+        <w:lastRenderedPageBreak/>
+        <w:t>Referências</w:t>
+      </w:r>
+    </w:p>
+    <w:p>
+      <w:pPr>
+        <w:pStyle w:val="Ttulo11"/>
+        <w:numPr>
+          <w:ilvl w:val="0"/>
+          <w:numId w:val="0"/>
+        </w:numPr>
+        <w:rPr>
+          <w:rFonts w:ascii="Calibri" w:hAnsi="Calibri"/>
+        </w:rPr>
+      </w:pPr>
+    </w:p>
+    <w:p>
+      <w:pPr>
+        <w:pStyle w:val="Ttulo1"/>
         <w:rPr>
           <w:rFonts w:ascii="Calibri" w:hAnsi="Calibri"/>
         </w:rPr>
@@ -7858,34 +7459,34 @@
 <w:ftr xmlns:wpc="http://schemas.microsoft.com/office/word/2010/wordprocessingCanvas" xmlns:cx="http://schemas.microsoft.com/office/drawing/2014/chartex" xmlns:cx1="http://schemas.microsoft.com/office/drawing/2015/9/8/chartex" xmlns:cx2="http://schemas.microsoft.com/office/drawing/2015/10/21/chartex" xmlns:cx3="http://schemas.microsoft.com/office/drawing/2016/5/9/chartex" xmlns:cx4="http://schemas.microsoft.com/office/drawing/2016/5/10/chartex" xmlns:cx5="http://schemas.microsoft.com/office/drawing/2016/5/11/chartex" xmlns:cx6="http://schemas.microsoft.com/office/drawing/2016/5/12/chartex" xmlns:cx7="http://schemas.microsoft.com/office/drawing/2016/5/13/chartex" xmlns:cx8="http://schemas.microsoft.com/office/drawing/2016/5/14/chartex" xmlns:mc="http://schemas.openxmlformats.org/markup-compatibility/2006" xmlns:aink="http://schemas.microsoft.com/office/drawing/2016/ink" xmlns:am3d="http://schemas.microsoft.com/office/drawing/2017/model3d" xmlns:o="urn:schemas-microsoft-com:office:office" xmlns:r="http://schemas.openxmlformats.org/officeDocument/2006/relationships" xmlns:m="http://schemas.openxmlformats.org/officeDocument/2006/math" xmlns:v="urn:schemas-microsoft-com:vml" xmlns:wp14="http://schemas.microsoft.com/office/word/2010/wordprocessingDrawing" xmlns:wp="http://schemas.openxmlformats.org/drawingml/2006/wordprocessingDrawing" xmlns:w10="urn:schemas-microsoft-com:office:word" xmlns:w="http://schemas.openxmlformats.org/wordprocessingml/2006/main" xmlns:w14="http://schemas.microsoft.com/office/word/2010/wordml" xmlns:w15="http://schemas.microsoft.com/office/word/2012/wordml" xmlns:w16cid="http://schemas.microsoft.com/office/word/2016/wordml/cid" xmlns:w16se="http://schemas.microsoft.com/office/word/2015/wordml/symex" xmlns:wpg="http://schemas.microsoft.com/office/word/2010/wordprocessingGroup" xmlns:wpi="http://schemas.microsoft.com/office/word/2010/wordprocessingInk" xmlns:wne="http://schemas.microsoft.com/office/word/2006/wordml" xmlns:wps="http://schemas.microsoft.com/office/word/2010/wordprocessingShape" mc:Ignorable="w14 w15 w16se w16cid wp14">
   <w:p>
     <w:pPr>
-      <w:pStyle w:val="Rodap"/>
+      <w:pStyle w:val="Footer"/>
       <w:framePr w:wrap="around" w:vAnchor="text" w:hAnchor="margin" w:xAlign="center" w:y="1"/>
       <w:rPr>
-        <w:rStyle w:val="Nmerodepgina"/>
+        <w:rStyle w:val="PageNumber"/>
       </w:rPr>
     </w:pPr>
     <w:r>
       <w:rPr>
-        <w:rStyle w:val="Nmerodepgina"/>
+        <w:rStyle w:val="PageNumber"/>
       </w:rPr>
       <w:fldChar w:fldCharType="begin"/>
     </w:r>
     <w:r>
       <w:rPr>
-        <w:rStyle w:val="Nmerodepgina"/>
+        <w:rStyle w:val="PageNumber"/>
       </w:rPr>
       <w:instrText xml:space="preserve">PAGE  </w:instrText>
     </w:r>
     <w:r>
       <w:rPr>
-        <w:rStyle w:val="Nmerodepgina"/>
+        <w:rStyle w:val="PageNumber"/>
       </w:rPr>
       <w:fldChar w:fldCharType="end"/>
     </w:r>
   </w:p>
   <w:p>
     <w:pPr>
-      <w:pStyle w:val="Rodap"/>
+      <w:pStyle w:val="Footer"/>
     </w:pPr>
   </w:p>
 </w:ftr>
@@ -7895,47 +7496,47 @@
 <w:ftr xmlns:wpc="http://schemas.microsoft.com/office/word/2010/wordprocessingCanvas" xmlns:cx="http://schemas.microsoft.com/office/drawing/2014/chartex" xmlns:cx1="http://schemas.microsoft.com/office/drawing/2015/9/8/chartex" xmlns:cx2="http://schemas.microsoft.com/office/drawing/2015/10/21/chartex" xmlns:cx3="http://schemas.microsoft.com/office/drawing/2016/5/9/chartex" xmlns:cx4="http://schemas.microsoft.com/office/drawing/2016/5/10/chartex" xmlns:cx5="http://schemas.microsoft.com/office/drawing/2016/5/11/chartex" xmlns:cx6="http://schemas.microsoft.com/office/drawing/2016/5/12/chartex" xmlns:cx7="http://schemas.microsoft.com/office/drawing/2016/5/13/chartex" xmlns:cx8="http://schemas.microsoft.com/office/drawing/2016/5/14/chartex" xmlns:mc="http://schemas.openxmlformats.org/markup-compatibility/2006" xmlns:aink="http://schemas.microsoft.com/office/drawing/2016/ink" xmlns:am3d="http://schemas.microsoft.com/office/drawing/2017/model3d" xmlns:o="urn:schemas-microsoft-com:office:office" xmlns:r="http://schemas.openxmlformats.org/officeDocument/2006/relationships" xmlns:m="http://schemas.openxmlformats.org/officeDocument/2006/math" xmlns:v="urn:schemas-microsoft-com:vml" xmlns:wp14="http://schemas.microsoft.com/office/word/2010/wordprocessingDrawing" xmlns:wp="http://schemas.openxmlformats.org/drawingml/2006/wordprocessingDrawing" xmlns:w10="urn:schemas-microsoft-com:office:word" xmlns:w="http://schemas.openxmlformats.org/wordprocessingml/2006/main" xmlns:w14="http://schemas.microsoft.com/office/word/2010/wordml" xmlns:w15="http://schemas.microsoft.com/office/word/2012/wordml" xmlns:w16cid="http://schemas.microsoft.com/office/word/2016/wordml/cid" xmlns:w16se="http://schemas.microsoft.com/office/word/2015/wordml/symex" xmlns:wpg="http://schemas.microsoft.com/office/word/2010/wordprocessingGroup" xmlns:wpi="http://schemas.microsoft.com/office/word/2010/wordprocessingInk" xmlns:wne="http://schemas.microsoft.com/office/word/2006/wordml" xmlns:wps="http://schemas.microsoft.com/office/word/2010/wordprocessingShape" mc:Ignorable="w14 w15 w16se w16cid wp14">
   <w:p>
     <w:pPr>
-      <w:pStyle w:val="Rodap"/>
+      <w:pStyle w:val="Footer"/>
       <w:framePr w:wrap="around" w:vAnchor="text" w:hAnchor="margin" w:xAlign="center" w:y="1"/>
       <w:rPr>
-        <w:rStyle w:val="Nmerodepgina"/>
+        <w:rStyle w:val="PageNumber"/>
       </w:rPr>
     </w:pPr>
     <w:r>
       <w:rPr>
-        <w:rStyle w:val="Nmerodepgina"/>
+        <w:rStyle w:val="PageNumber"/>
       </w:rPr>
       <w:fldChar w:fldCharType="begin"/>
     </w:r>
     <w:r>
       <w:rPr>
-        <w:rStyle w:val="Nmerodepgina"/>
+        <w:rStyle w:val="PageNumber"/>
       </w:rPr>
       <w:instrText xml:space="preserve">PAGE  </w:instrText>
     </w:r>
     <w:r>
       <w:rPr>
-        <w:rStyle w:val="Nmerodepgina"/>
+        <w:rStyle w:val="PageNumber"/>
       </w:rPr>
       <w:fldChar w:fldCharType="separate"/>
     </w:r>
     <w:r>
       <w:rPr>
-        <w:rStyle w:val="Nmerodepgina"/>
+        <w:rStyle w:val="PageNumber"/>
         <w:noProof/>
       </w:rPr>
       <w:t>iv</w:t>
     </w:r>
     <w:r>
       <w:rPr>
-        <w:rStyle w:val="Nmerodepgina"/>
+        <w:rStyle w:val="PageNumber"/>
       </w:rPr>
       <w:fldChar w:fldCharType="end"/>
     </w:r>
   </w:p>
   <w:p>
     <w:pPr>
-      <w:pStyle w:val="Rodap"/>
+      <w:pStyle w:val="Footer"/>
     </w:pPr>
   </w:p>
 </w:ftr>
@@ -7945,47 +7546,47 @@
 <w:ftr xmlns:wpc="http://schemas.microsoft.com/office/word/2010/wordprocessingCanvas" xmlns:cx="http://schemas.microsoft.com/office/drawing/2014/chartex" xmlns:cx1="http://schemas.microsoft.com/office/drawing/2015/9/8/chartex" xmlns:cx2="http://schemas.microsoft.com/office/drawing/2015/10/21/chartex" xmlns:cx3="http://schemas.microsoft.com/office/drawing/2016/5/9/chartex" xmlns:cx4="http://schemas.microsoft.com/office/drawing/2016/5/10/chartex" xmlns:cx5="http://schemas.microsoft.com/office/drawing/2016/5/11/chartex" xmlns:cx6="http://schemas.microsoft.com/office/drawing/2016/5/12/chartex" xmlns:cx7="http://schemas.microsoft.com/office/drawing/2016/5/13/chartex" xmlns:cx8="http://schemas.microsoft.com/office/drawing/2016/5/14/chartex" xmlns:mc="http://schemas.openxmlformats.org/markup-compatibility/2006" xmlns:aink="http://schemas.microsoft.com/office/drawing/2016/ink" xmlns:am3d="http://schemas.microsoft.com/office/drawing/2017/model3d" xmlns:o="urn:schemas-microsoft-com:office:office" xmlns:r="http://schemas.openxmlformats.org/officeDocument/2006/relationships" xmlns:m="http://schemas.openxmlformats.org/officeDocument/2006/math" xmlns:v="urn:schemas-microsoft-com:vml" xmlns:wp14="http://schemas.microsoft.com/office/word/2010/wordprocessingDrawing" xmlns:wp="http://schemas.openxmlformats.org/drawingml/2006/wordprocessingDrawing" xmlns:w10="urn:schemas-microsoft-com:office:word" xmlns:w="http://schemas.openxmlformats.org/wordprocessingml/2006/main" xmlns:w14="http://schemas.microsoft.com/office/word/2010/wordml" xmlns:w15="http://schemas.microsoft.com/office/word/2012/wordml" xmlns:w16cid="http://schemas.microsoft.com/office/word/2016/wordml/cid" xmlns:w16se="http://schemas.microsoft.com/office/word/2015/wordml/symex" xmlns:wpg="http://schemas.microsoft.com/office/word/2010/wordprocessingGroup" xmlns:wpi="http://schemas.microsoft.com/office/word/2010/wordprocessingInk" xmlns:wne="http://schemas.microsoft.com/office/word/2006/wordml" xmlns:wps="http://schemas.microsoft.com/office/word/2010/wordprocessingShape" mc:Ignorable="w14 w15 w16se w16cid wp14">
   <w:p>
     <w:pPr>
-      <w:pStyle w:val="Rodap"/>
+      <w:pStyle w:val="Footer"/>
       <w:framePr w:wrap="around" w:vAnchor="text" w:hAnchor="margin" w:xAlign="center" w:y="1"/>
       <w:rPr>
-        <w:rStyle w:val="Nmerodepgina"/>
+        <w:rStyle w:val="PageNumber"/>
       </w:rPr>
     </w:pPr>
     <w:r>
       <w:rPr>
-        <w:rStyle w:val="Nmerodepgina"/>
+        <w:rStyle w:val="PageNumber"/>
       </w:rPr>
       <w:fldChar w:fldCharType="begin"/>
     </w:r>
     <w:r>
       <w:rPr>
-        <w:rStyle w:val="Nmerodepgina"/>
+        <w:rStyle w:val="PageNumber"/>
       </w:rPr>
       <w:instrText xml:space="preserve">PAGE  </w:instrText>
     </w:r>
     <w:r>
       <w:rPr>
-        <w:rStyle w:val="Nmerodepgina"/>
+        <w:rStyle w:val="PageNumber"/>
       </w:rPr>
       <w:fldChar w:fldCharType="separate"/>
     </w:r>
     <w:r>
       <w:rPr>
-        <w:rStyle w:val="Nmerodepgina"/>
+        <w:rStyle w:val="PageNumber"/>
         <w:noProof/>
       </w:rPr>
       <w:t>7</w:t>
     </w:r>
     <w:r>
       <w:rPr>
-        <w:rStyle w:val="Nmerodepgina"/>
+        <w:rStyle w:val="PageNumber"/>
       </w:rPr>
       <w:fldChar w:fldCharType="end"/>
     </w:r>
   </w:p>
   <w:p>
     <w:pPr>
-      <w:pStyle w:val="Rodap"/>
+      <w:pStyle w:val="Footer"/>
       <w:rPr>
         <w:lang w:val="pt-PT"/>
       </w:rPr>
@@ -8018,7 +7619,7 @@
 <w:hdr xmlns:wpc="http://schemas.microsoft.com/office/word/2010/wordprocessingCanvas" xmlns:cx="http://schemas.microsoft.com/office/drawing/2014/chartex" xmlns:cx1="http://schemas.microsoft.com/office/drawing/2015/9/8/chartex" xmlns:cx2="http://schemas.microsoft.com/office/drawing/2015/10/21/chartex" xmlns:cx3="http://schemas.microsoft.com/office/drawing/2016/5/9/chartex" xmlns:cx4="http://schemas.microsoft.com/office/drawing/2016/5/10/chartex" xmlns:cx5="http://schemas.microsoft.com/office/drawing/2016/5/11/chartex" xmlns:cx6="http://schemas.microsoft.com/office/drawing/2016/5/12/chartex" xmlns:cx7="http://schemas.microsoft.com/office/drawing/2016/5/13/chartex" xmlns:cx8="http://schemas.microsoft.com/office/drawing/2016/5/14/chartex" xmlns:mc="http://schemas.openxmlformats.org/markup-compatibility/2006" xmlns:aink="http://schemas.microsoft.com/office/drawing/2016/ink" xmlns:am3d="http://schemas.microsoft.com/office/drawing/2017/model3d" xmlns:o="urn:schemas-microsoft-com:office:office" xmlns:r="http://schemas.openxmlformats.org/officeDocument/2006/relationships" xmlns:m="http://schemas.openxmlformats.org/officeDocument/2006/math" xmlns:v="urn:schemas-microsoft-com:vml" xmlns:wp14="http://schemas.microsoft.com/office/word/2010/wordprocessingDrawing" xmlns:wp="http://schemas.openxmlformats.org/drawingml/2006/wordprocessingDrawing" xmlns:w10="urn:schemas-microsoft-com:office:word" xmlns:w="http://schemas.openxmlformats.org/wordprocessingml/2006/main" xmlns:w14="http://schemas.microsoft.com/office/word/2010/wordml" xmlns:w15="http://schemas.microsoft.com/office/word/2012/wordml" xmlns:w16cid="http://schemas.microsoft.com/office/word/2016/wordml/cid" xmlns:w16se="http://schemas.microsoft.com/office/word/2015/wordml/symex" xmlns:wpg="http://schemas.microsoft.com/office/word/2010/wordprocessingGroup" xmlns:wpi="http://schemas.microsoft.com/office/word/2010/wordprocessingInk" xmlns:wne="http://schemas.microsoft.com/office/word/2006/wordml" xmlns:wps="http://schemas.microsoft.com/office/word/2010/wordprocessingShape" mc:Ignorable="w14 w15 w16se w16cid wp14">
   <w:p>
     <w:pPr>
-      <w:pStyle w:val="Cabealho"/>
+      <w:pStyle w:val="Header"/>
     </w:pPr>
   </w:p>
 </w:hdr>
@@ -8034,7 +7635,7 @@
 <w:hdr xmlns:wpc="http://schemas.microsoft.com/office/word/2010/wordprocessingCanvas" xmlns:cx="http://schemas.microsoft.com/office/drawing/2014/chartex" xmlns:cx1="http://schemas.microsoft.com/office/drawing/2015/9/8/chartex" xmlns:cx2="http://schemas.microsoft.com/office/drawing/2015/10/21/chartex" xmlns:cx3="http://schemas.microsoft.com/office/drawing/2016/5/9/chartex" xmlns:cx4="http://schemas.microsoft.com/office/drawing/2016/5/10/chartex" xmlns:cx5="http://schemas.microsoft.com/office/drawing/2016/5/11/chartex" xmlns:cx6="http://schemas.microsoft.com/office/drawing/2016/5/12/chartex" xmlns:cx7="http://schemas.microsoft.com/office/drawing/2016/5/13/chartex" xmlns:cx8="http://schemas.microsoft.com/office/drawing/2016/5/14/chartex" xmlns:mc="http://schemas.openxmlformats.org/markup-compatibility/2006" xmlns:aink="http://schemas.microsoft.com/office/drawing/2016/ink" xmlns:am3d="http://schemas.microsoft.com/office/drawing/2017/model3d" xmlns:o="urn:schemas-microsoft-com:office:office" xmlns:r="http://schemas.openxmlformats.org/officeDocument/2006/relationships" xmlns:m="http://schemas.openxmlformats.org/officeDocument/2006/math" xmlns:v="urn:schemas-microsoft-com:vml" xmlns:wp14="http://schemas.microsoft.com/office/word/2010/wordprocessingDrawing" xmlns:wp="http://schemas.openxmlformats.org/drawingml/2006/wordprocessingDrawing" xmlns:w10="urn:schemas-microsoft-com:office:word" xmlns:w="http://schemas.openxmlformats.org/wordprocessingml/2006/main" xmlns:w14="http://schemas.microsoft.com/office/word/2010/wordml" xmlns:w15="http://schemas.microsoft.com/office/word/2012/wordml" xmlns:w16cid="http://schemas.microsoft.com/office/word/2016/wordml/cid" xmlns:w16se="http://schemas.microsoft.com/office/word/2015/wordml/symex" xmlns:wpg="http://schemas.microsoft.com/office/word/2010/wordprocessingGroup" xmlns:wpi="http://schemas.microsoft.com/office/word/2010/wordprocessingInk" xmlns:wne="http://schemas.microsoft.com/office/word/2006/wordml" xmlns:wps="http://schemas.microsoft.com/office/word/2010/wordprocessingShape" mc:Ignorable="w14 w15 w16se w16cid wp14">
   <w:p>
     <w:pPr>
-      <w:pStyle w:val="Cabealho"/>
+      <w:pStyle w:val="Header"/>
     </w:pPr>
   </w:p>
 </w:hdr>
@@ -8694,7 +8295,7 @@
     <w:lvl w:ilvl="3">
       <w:start w:val="1"/>
       <w:numFmt w:val="none"/>
-      <w:pStyle w:val="Ttulo4"/>
+      <w:pStyle w:val="Heading4"/>
       <w:suff w:val="nothing"/>
       <w:lvlText w:val=""/>
       <w:lvlJc w:val="left"/>
@@ -8708,7 +8309,7 @@
     <w:lvl w:ilvl="4">
       <w:start w:val="1"/>
       <w:numFmt w:val="none"/>
-      <w:pStyle w:val="Ttulo5"/>
+      <w:pStyle w:val="Heading5"/>
       <w:suff w:val="nothing"/>
       <w:lvlText w:val=""/>
       <w:lvlJc w:val="left"/>
@@ -8722,7 +8323,7 @@
     <w:lvl w:ilvl="5">
       <w:start w:val="1"/>
       <w:numFmt w:val="none"/>
-      <w:pStyle w:val="Ttulo6"/>
+      <w:pStyle w:val="Heading6"/>
       <w:suff w:val="nothing"/>
       <w:lvlText w:val=""/>
       <w:lvlJc w:val="left"/>
@@ -8736,7 +8337,7 @@
     <w:lvl w:ilvl="6">
       <w:start w:val="1"/>
       <w:numFmt w:val="none"/>
-      <w:pStyle w:val="Ttulo7"/>
+      <w:pStyle w:val="Heading7"/>
       <w:suff w:val="nothing"/>
       <w:lvlText w:val=""/>
       <w:lvlJc w:val="left"/>
@@ -8750,7 +8351,7 @@
     <w:lvl w:ilvl="7">
       <w:start w:val="1"/>
       <w:numFmt w:val="none"/>
-      <w:pStyle w:val="Ttulo8"/>
+      <w:pStyle w:val="Heading8"/>
       <w:suff w:val="nothing"/>
       <w:lvlText w:val=""/>
       <w:lvlJc w:val="left"/>
@@ -8764,7 +8365,7 @@
     <w:lvl w:ilvl="8">
       <w:start w:val="1"/>
       <w:numFmt w:val="none"/>
-      <w:pStyle w:val="Ttulo9"/>
+      <w:pStyle w:val="Heading9"/>
       <w:suff w:val="nothing"/>
       <w:lvlText w:val=""/>
       <w:lvlJc w:val="left"/>
@@ -9913,7 +9514,7 @@
       <w:lang w:val="en-US" w:eastAsia="en-US"/>
     </w:rPr>
   </w:style>
-  <w:style w:type="paragraph" w:styleId="Ttulo1">
+  <w:style w:type="paragraph" w:styleId="Heading1">
     <w:name w:val="heading 1"/>
     <w:basedOn w:val="Normal"/>
     <w:next w:val="Normal"/>
@@ -9934,7 +9535,7 @@
       <w:lang w:val="pt-PT"/>
     </w:rPr>
   </w:style>
-  <w:style w:type="paragraph" w:styleId="Ttulo2">
+  <w:style w:type="paragraph" w:styleId="Heading2">
     <w:name w:val="heading 2"/>
     <w:basedOn w:val="Normal"/>
     <w:next w:val="Normal"/>
@@ -9954,7 +9555,7 @@
       <w:lang w:val="pt-PT"/>
     </w:rPr>
   </w:style>
-  <w:style w:type="paragraph" w:styleId="Ttulo3">
+  <w:style w:type="paragraph" w:styleId="Heading3">
     <w:name w:val="heading 3"/>
     <w:basedOn w:val="Normal"/>
     <w:next w:val="Normal"/>
@@ -9973,7 +9574,7 @@
       <w:lang w:val="pt-PT"/>
     </w:rPr>
   </w:style>
-  <w:style w:type="paragraph" w:styleId="Ttulo4">
+  <w:style w:type="paragraph" w:styleId="Heading4">
     <w:name w:val="heading 4"/>
     <w:basedOn w:val="Normal"/>
     <w:next w:val="Normal"/>
@@ -9995,7 +9596,7 @@
       <w:szCs w:val="28"/>
     </w:rPr>
   </w:style>
-  <w:style w:type="paragraph" w:styleId="Ttulo5">
+  <w:style w:type="paragraph" w:styleId="Heading5">
     <w:name w:val="heading 5"/>
     <w:basedOn w:val="Normal"/>
     <w:next w:val="Normal"/>
@@ -10017,7 +9618,7 @@
       <w:szCs w:val="26"/>
     </w:rPr>
   </w:style>
-  <w:style w:type="paragraph" w:styleId="Ttulo6">
+  <w:style w:type="paragraph" w:styleId="Heading6">
     <w:name w:val="heading 6"/>
     <w:basedOn w:val="Normal"/>
     <w:next w:val="Normal"/>
@@ -10038,7 +9639,7 @@
       <w:szCs w:val="22"/>
     </w:rPr>
   </w:style>
-  <w:style w:type="paragraph" w:styleId="Ttulo7">
+  <w:style w:type="paragraph" w:styleId="Heading7">
     <w:name w:val="heading 7"/>
     <w:basedOn w:val="Normal"/>
     <w:next w:val="Normal"/>
@@ -10056,7 +9657,7 @@
       <w:sz w:val="24"/>
     </w:rPr>
   </w:style>
-  <w:style w:type="paragraph" w:styleId="Ttulo8">
+  <w:style w:type="paragraph" w:styleId="Heading8">
     <w:name w:val="heading 8"/>
     <w:basedOn w:val="Normal"/>
     <w:next w:val="Normal"/>
@@ -10076,7 +9677,7 @@
       <w:sz w:val="24"/>
     </w:rPr>
   </w:style>
-  <w:style w:type="paragraph" w:styleId="Ttulo9">
+  <w:style w:type="paragraph" w:styleId="Heading9">
     <w:name w:val="heading 9"/>
     <w:basedOn w:val="Normal"/>
     <w:next w:val="Normal"/>
@@ -10095,13 +9696,13 @@
       <w:szCs w:val="22"/>
     </w:rPr>
   </w:style>
-  <w:style w:type="character" w:default="1" w:styleId="Tipodeletrapredefinidodopargrafo">
+  <w:style w:type="character" w:default="1" w:styleId="DefaultParagraphFont">
     <w:name w:val="Default Paragraph Font"/>
     <w:uiPriority w:val="1"/>
     <w:semiHidden/>
     <w:unhideWhenUsed/>
   </w:style>
-  <w:style w:type="table" w:default="1" w:styleId="Tabelanormal">
+  <w:style w:type="table" w:default="1" w:styleId="TableNormal">
     <w:name w:val="Normal Table"/>
     <w:uiPriority w:val="99"/>
     <w:semiHidden/>
@@ -10116,13 +9717,13 @@
       </w:tblCellMar>
     </w:tblPr>
   </w:style>
-  <w:style w:type="numbering" w:default="1" w:styleId="Semlista">
+  <w:style w:type="numbering" w:default="1" w:styleId="NoList">
     <w:name w:val="No List"/>
     <w:uiPriority w:val="99"/>
     <w:semiHidden/>
     <w:unhideWhenUsed/>
   </w:style>
-  <w:style w:type="paragraph" w:styleId="Cabealho">
+  <w:style w:type="paragraph" w:styleId="Header">
     <w:name w:val="header"/>
     <w:basedOn w:val="Normal"/>
     <w:pPr>
@@ -10132,7 +9733,7 @@
       </w:tabs>
     </w:pPr>
   </w:style>
-  <w:style w:type="paragraph" w:styleId="Textodenotaderodap">
+  <w:style w:type="paragraph" w:styleId="FootnoteText">
     <w:name w:val="footnote text"/>
     <w:basedOn w:val="Normal"/>
     <w:semiHidden/>
@@ -10141,7 +9742,7 @@
       <w:szCs w:val="20"/>
     </w:rPr>
   </w:style>
-  <w:style w:type="paragraph" w:styleId="Rodap">
+  <w:style w:type="paragraph" w:styleId="Footer">
     <w:name w:val="footer"/>
     <w:basedOn w:val="Normal"/>
     <w:pPr>
@@ -10151,13 +9752,13 @@
       </w:tabs>
     </w:pPr>
   </w:style>
-  <w:style w:type="character" w:styleId="Nmerodepgina">
+  <w:style w:type="character" w:styleId="PageNumber">
     <w:name w:val="page number"/>
-    <w:basedOn w:val="Tipodeletrapredefinidodopargrafo"/>
+    <w:basedOn w:val="DefaultParagraphFont"/>
   </w:style>
   <w:style w:type="paragraph" w:customStyle="1" w:styleId="Ttulo11">
     <w:name w:val="Título 11"/>
-    <w:basedOn w:val="Ttulo1"/>
+    <w:basedOn w:val="Heading1"/>
     <w:next w:val="Normal"/>
     <w:pPr>
       <w:numPr>
@@ -10165,7 +9766,7 @@
       </w:numPr>
     </w:pPr>
   </w:style>
-  <w:style w:type="paragraph" w:styleId="Legenda">
+  <w:style w:type="paragraph" w:styleId="Caption">
     <w:name w:val="caption"/>
     <w:basedOn w:val="Normal"/>
     <w:next w:val="Normal"/>
@@ -10181,7 +9782,7 @@
   </w:style>
   <w:style w:type="paragraph" w:customStyle="1" w:styleId="Ttulo21">
     <w:name w:val="Título 21"/>
-    <w:basedOn w:val="Ttulo2"/>
+    <w:basedOn w:val="Heading2"/>
     <w:next w:val="Normal"/>
     <w:pPr>
       <w:numPr>
@@ -10192,7 +9793,7 @@
   </w:style>
   <w:style w:type="paragraph" w:customStyle="1" w:styleId="Ttulo31">
     <w:name w:val="Título 31"/>
-    <w:basedOn w:val="Ttulo3"/>
+    <w:basedOn w:val="Heading3"/>
     <w:next w:val="Normal"/>
     <w:pPr>
       <w:numPr>
@@ -10201,14 +9802,14 @@
       </w:numPr>
     </w:pPr>
   </w:style>
-  <w:style w:type="character" w:styleId="Hiperligao">
+  <w:style w:type="character" w:styleId="Hyperlink">
     <w:name w:val="Hyperlink"/>
     <w:rPr>
       <w:color w:val="0000FF"/>
       <w:u w:val="single"/>
     </w:rPr>
   </w:style>
-  <w:style w:type="paragraph" w:styleId="ndicedeilustraes">
+  <w:style w:type="paragraph" w:styleId="TableofFigures">
     <w:name w:val="table of figures"/>
     <w:basedOn w:val="Normal"/>
     <w:next w:val="Normal"/>
@@ -10220,7 +9821,7 @@
       <w:ind w:left="907"/>
     </w:pPr>
   </w:style>
-  <w:style w:type="paragraph" w:styleId="ndice2">
+  <w:style w:type="paragraph" w:styleId="TOC2">
     <w:name w:val="toc 2"/>
     <w:basedOn w:val="Normal"/>
     <w:next w:val="Normal"/>
@@ -10233,7 +9834,7 @@
       <w:ind w:left="907"/>
     </w:pPr>
   </w:style>
-  <w:style w:type="paragraph" w:styleId="ndice3">
+  <w:style w:type="paragraph" w:styleId="TOC3">
     <w:name w:val="toc 3"/>
     <w:basedOn w:val="Normal"/>
     <w:next w:val="Normal"/>
@@ -10246,7 +9847,7 @@
       <w:ind w:left="907"/>
     </w:pPr>
   </w:style>
-  <w:style w:type="paragraph" w:styleId="ndice1">
+  <w:style w:type="paragraph" w:styleId="TOC1">
     <w:name w:val="toc 1"/>
     <w:basedOn w:val="Normal"/>
     <w:next w:val="Normal"/>
@@ -10260,14 +9861,14 @@
       <w:ind w:left="907"/>
     </w:pPr>
   </w:style>
-  <w:style w:type="paragraph" w:customStyle="1" w:styleId="Ttulo10">
+  <w:style w:type="paragraph" w:customStyle="1" w:styleId="Ttulo1">
     <w:name w:val="Título1"/>
-    <w:basedOn w:val="Ttulo1"/>
+    <w:basedOn w:val="Heading1"/>
     <w:next w:val="Normal"/>
   </w:style>
   <w:style w:type="paragraph" w:customStyle="1" w:styleId="Anexo">
     <w:name w:val="Anexo"/>
-    <w:basedOn w:val="Ttulo1"/>
+    <w:basedOn w:val="Heading1"/>
     <w:next w:val="Normal"/>
     <w:pPr>
       <w:numPr>
@@ -10275,7 +9876,7 @@
       </w:numPr>
     </w:pPr>
   </w:style>
-  <w:style w:type="paragraph" w:styleId="PargrafodaLista">
+  <w:style w:type="paragraph" w:styleId="ListParagraph">
     <w:name w:val="List Paragraph"/>
     <w:basedOn w:val="Normal"/>
     <w:uiPriority w:val="34"/>
@@ -10288,17 +9889,17 @@
   </w:style>
   <w:style w:type="character" w:customStyle="1" w:styleId="pl-k">
     <w:name w:val="pl-k"/>
-    <w:basedOn w:val="Tipodeletrapredefinidodopargrafo"/>
+    <w:basedOn w:val="DefaultParagraphFont"/>
     <w:rsid w:val="00157783"/>
   </w:style>
   <w:style w:type="character" w:customStyle="1" w:styleId="pl-en">
     <w:name w:val="pl-en"/>
-    <w:basedOn w:val="Tipodeletrapredefinidodopargrafo"/>
+    <w:basedOn w:val="DefaultParagraphFont"/>
     <w:rsid w:val="00157783"/>
   </w:style>
   <w:style w:type="character" w:customStyle="1" w:styleId="pl-c1">
     <w:name w:val="pl-c1"/>
-    <w:basedOn w:val="Tipodeletrapredefinidodopargrafo"/>
+    <w:basedOn w:val="DefaultParagraphFont"/>
     <w:rsid w:val="00157783"/>
   </w:style>
 </w:styles>
@@ -10570,7 +10171,7 @@
 </file>
 
 <file path=customXml/itemProps1.xml><?xml version="1.0" encoding="utf-8"?>
-<ds:datastoreItem xmlns:ds="http://schemas.openxmlformats.org/officeDocument/2006/customXml" ds:itemID="{CA0DF932-0664-405B-BCCB-9C801BC02C86}">
+<ds:datastoreItem xmlns:ds="http://schemas.openxmlformats.org/officeDocument/2006/customXml" ds:itemID="{8C87DDA8-92C7-9042-BB82-FB68C381C3A9}">
   <ds:schemaRefs>
     <ds:schemaRef ds:uri="http://schemas.openxmlformats.org/officeDocument/2006/bibliography"/>
   </ds:schemaRefs>

</xml_diff>